<commit_message>
Update use case WS04, WS05, WS07, WS08 & WS09
</commit_message>
<xml_diff>
--- a/Document/Reports/Temp/Update Use Cases_Kha.docx
+++ b/Document/Reports/Temp/Update Use Cases_Kha.docx
@@ -3628,35 +3628,7 @@
                     <w:rPr>
                       <w:szCs w:val="24"/>
                     </w:rPr>
-                    <w:t xml:space="preserve">Decision: select </w:t>
-                  </w:r>
-                  <w:r>
-                    <w:rPr>
-                      <w:szCs w:val="24"/>
-                    </w:rPr>
-                    <w:t>one of the options</w:t>
-                  </w:r>
-                </w:p>
-                <w:p>
-                  <w:pPr>
-                    <w:pStyle w:val="ListParagraph"/>
-                    <w:numPr>
-                      <w:ilvl w:val="0"/>
-                      <w:numId w:val="2"/>
-                    </w:numPr>
-                    <w:spacing w:after="0" w:line="240" w:lineRule="auto"/>
-                    <w:ind w:left="288" w:hanging="144"/>
-                    <w:jc w:val="left"/>
-                    <w:cnfStyle w:val="000000100000" w:firstRow="0" w:lastRow="0" w:firstColumn="0" w:lastColumn="0" w:oddVBand="0" w:evenVBand="0" w:oddHBand="1" w:evenHBand="0" w:firstRowFirstColumn="0" w:firstRowLastColumn="0" w:lastRowFirstColumn="0" w:lastRowLastColumn="0"/>
-                    <w:rPr>
-                      <w:szCs w:val="24"/>
-                    </w:rPr>
-                  </w:pPr>
-                  <w:r>
-                    <w:rPr>
-                      <w:szCs w:val="24"/>
-                    </w:rPr>
-                    <w:t xml:space="preserve">Note for compensation from staff: </w:t>
+                    <w:t xml:space="preserve">Note for compensation: </w:t>
                   </w:r>
                   <w:r>
                     <w:rPr>
@@ -3668,7 +3640,13 @@
                     <w:rPr>
                       <w:szCs w:val="24"/>
                     </w:rPr>
-                    <w:t>.</w:t>
+                    <w:t xml:space="preserve">, </w:t>
+                  </w:r>
+                  <w:r>
+                    <w:rPr>
+                      <w:szCs w:val="24"/>
+                    </w:rPr>
+                    <w:t>length 1 – 2000</w:t>
                   </w:r>
                 </w:p>
               </w:tc>
@@ -3728,7 +3706,21 @@
                     <w:rPr>
                       <w:szCs w:val="24"/>
                     </w:rPr>
-                    <w:t>Staff input resolve compensation request information.</w:t>
+                    <w:t>Staff input resolve c</w:t>
+                  </w:r>
+                  <w:r>
+                    <w:rPr>
+                      <w:szCs w:val="24"/>
+                    </w:rPr>
+                    <w:t>ompensation request information and select one from</w:t>
+                  </w:r>
+                  <w:bookmarkStart w:id="0" w:name="_GoBack"/>
+                  <w:bookmarkEnd w:id="0"/>
+                  <w:r>
+                    <w:rPr>
+                      <w:szCs w:val="24"/>
+                    </w:rPr>
+                    <w:t xml:space="preserve"> two decision</w:t>
                   </w:r>
                 </w:p>
               </w:tc>
@@ -4193,16 +4185,7 @@
                 <w:b w:val="0"/>
                 <w:szCs w:val="24"/>
               </w:rPr>
-              <w:t>Compensation</w:t>
-            </w:r>
-            <w:bookmarkStart w:id="0" w:name="_GoBack"/>
-            <w:bookmarkEnd w:id="0"/>
-            <w:r>
-              <w:rPr>
-                <w:b w:val="0"/>
-                <w:szCs w:val="24"/>
-              </w:rPr>
-              <w:t xml:space="preserve"> resolved date must be restrict in the limit by configuration of the administrator.</w:t>
+              <w:t>Compensation resolved date must be restrict in the limit by configuration of the administrator.</w:t>
             </w:r>
           </w:p>
           <w:p>
@@ -4223,7 +4206,14 @@
                 <w:b w:val="0"/>
                 <w:szCs w:val="24"/>
               </w:rPr>
-              <w:t>A compensation request could have one of three decision is</w:t>
+              <w:t xml:space="preserve">A compensation request could have one of </w:t>
+            </w:r>
+            <w:r>
+              <w:rPr>
+                <w:b w:val="0"/>
+                <w:szCs w:val="24"/>
+              </w:rPr>
+              <w:t>following decision</w:t>
             </w:r>
             <w:r>
               <w:rPr>
@@ -4251,6 +4241,13 @@
                 <w:b w:val="0"/>
                 <w:szCs w:val="24"/>
               </w:rPr>
+              <w:t xml:space="preserve"> </w:t>
+            </w:r>
+            <w:r>
+              <w:rPr>
+                <w:b w:val="0"/>
+                <w:szCs w:val="24"/>
+              </w:rPr>
               <w:t>“</w:t>
             </w:r>
             <w:proofErr w:type="spellStart"/>
@@ -4259,7 +4256,7 @@
                 <w:b w:val="0"/>
                 <w:szCs w:val="24"/>
               </w:rPr>
-              <w:t>Chưa</w:t>
+              <w:t>Chấp</w:t>
             </w:r>
             <w:proofErr w:type="spellEnd"/>
             <w:r>
@@ -4275,7 +4272,7 @@
                 <w:b w:val="0"/>
                 <w:szCs w:val="24"/>
               </w:rPr>
-              <w:t>quyết</w:t>
+              <w:t>nhận</w:t>
             </w:r>
             <w:proofErr w:type="spellEnd"/>
             <w:r>
@@ -4291,14 +4288,30 @@
                 <w:b w:val="0"/>
                 <w:szCs w:val="24"/>
               </w:rPr>
-              <w:t>đị</w:t>
-            </w:r>
-            <w:r>
-              <w:rPr>
-                <w:b w:val="0"/>
-                <w:szCs w:val="24"/>
-              </w:rPr>
-              <w:t>nh</w:t>
+              <w:t>bồi</w:t>
+            </w:r>
+            <w:proofErr w:type="spellEnd"/>
+            <w:r>
+              <w:rPr>
+                <w:b w:val="0"/>
+                <w:szCs w:val="24"/>
+              </w:rPr>
+              <w:t xml:space="preserve"> </w:t>
+            </w:r>
+            <w:proofErr w:type="spellStart"/>
+            <w:r>
+              <w:rPr>
+                <w:b w:val="0"/>
+                <w:szCs w:val="24"/>
+              </w:rPr>
+              <w:t>thườ</w:t>
+            </w:r>
+            <w:r>
+              <w:rPr>
+                <w:b w:val="0"/>
+                <w:szCs w:val="24"/>
+              </w:rPr>
+              <w:t>ng</w:t>
             </w:r>
             <w:proofErr w:type="spellEnd"/>
             <w:r>
@@ -4336,98 +4349,6 @@
                 <w:b w:val="0"/>
                 <w:szCs w:val="24"/>
               </w:rPr>
-              <w:t>Chấp</w:t>
-            </w:r>
-            <w:proofErr w:type="spellEnd"/>
-            <w:r>
-              <w:rPr>
-                <w:b w:val="0"/>
-                <w:szCs w:val="24"/>
-              </w:rPr>
-              <w:t xml:space="preserve"> </w:t>
-            </w:r>
-            <w:proofErr w:type="spellStart"/>
-            <w:r>
-              <w:rPr>
-                <w:b w:val="0"/>
-                <w:szCs w:val="24"/>
-              </w:rPr>
-              <w:t>nhận</w:t>
-            </w:r>
-            <w:proofErr w:type="spellEnd"/>
-            <w:r>
-              <w:rPr>
-                <w:b w:val="0"/>
-                <w:szCs w:val="24"/>
-              </w:rPr>
-              <w:t xml:space="preserve"> </w:t>
-            </w:r>
-            <w:proofErr w:type="spellStart"/>
-            <w:r>
-              <w:rPr>
-                <w:b w:val="0"/>
-                <w:szCs w:val="24"/>
-              </w:rPr>
-              <w:t>bồi</w:t>
-            </w:r>
-            <w:proofErr w:type="spellEnd"/>
-            <w:r>
-              <w:rPr>
-                <w:b w:val="0"/>
-                <w:szCs w:val="24"/>
-              </w:rPr>
-              <w:t xml:space="preserve"> </w:t>
-            </w:r>
-            <w:proofErr w:type="spellStart"/>
-            <w:r>
-              <w:rPr>
-                <w:b w:val="0"/>
-                <w:szCs w:val="24"/>
-              </w:rPr>
-              <w:t>thườ</w:t>
-            </w:r>
-            <w:r>
-              <w:rPr>
-                <w:b w:val="0"/>
-                <w:szCs w:val="24"/>
-              </w:rPr>
-              <w:t>ng</w:t>
-            </w:r>
-            <w:proofErr w:type="spellEnd"/>
-            <w:r>
-              <w:rPr>
-                <w:b w:val="0"/>
-                <w:szCs w:val="24"/>
-              </w:rPr>
-              <w:t>”</w:t>
-            </w:r>
-          </w:p>
-          <w:p>
-            <w:pPr>
-              <w:pStyle w:val="ListParagraph"/>
-              <w:numPr>
-                <w:ilvl w:val="0"/>
-                <w:numId w:val="7"/>
-              </w:numPr>
-              <w:spacing w:after="0" w:line="240" w:lineRule="auto"/>
-              <w:rPr>
-                <w:b w:val="0"/>
-                <w:szCs w:val="24"/>
-              </w:rPr>
-            </w:pPr>
-            <w:r>
-              <w:rPr>
-                <w:b w:val="0"/>
-                <w:szCs w:val="24"/>
-              </w:rPr>
-              <w:t>“</w:t>
-            </w:r>
-            <w:proofErr w:type="spellStart"/>
-            <w:r>
-              <w:rPr>
-                <w:b w:val="0"/>
-                <w:szCs w:val="24"/>
-              </w:rPr>
               <w:t>Từ</w:t>
             </w:r>
             <w:proofErr w:type="spellEnd"/>
@@ -4707,6 +4628,29 @@
                 <w:szCs w:val="24"/>
               </w:rPr>
               <w:t>Pagination must be display if number of requests larger than 10.</w:t>
+            </w:r>
+          </w:p>
+          <w:p>
+            <w:pPr>
+              <w:pStyle w:val="ListParagraph"/>
+              <w:numPr>
+                <w:ilvl w:val="0"/>
+                <w:numId w:val="3"/>
+              </w:numPr>
+              <w:spacing w:after="0" w:line="240" w:lineRule="auto"/>
+              <w:rPr>
+                <w:b w:val="0"/>
+                <w:bCs w:val="0"/>
+                <w:szCs w:val="24"/>
+              </w:rPr>
+            </w:pPr>
+            <w:r>
+              <w:rPr>
+                <w:b w:val="0"/>
+                <w:bCs w:val="0"/>
+                <w:szCs w:val="24"/>
+              </w:rPr>
+              <w:t>A notification will be sent to request customer after the process is completed.</w:t>
             </w:r>
           </w:p>
         </w:tc>
@@ -27556,7 +27500,7 @@
                 <w:bCs/>
                 <w:noProof/>
               </w:rPr>
-              <w:t>4</w:t>
+              <w:t>18</w:t>
             </w:r>
             <w:r>
               <w:rPr>

</xml_diff>

<commit_message>
Update use case WS12, WS13, WS14 & WS15
</commit_message>
<xml_diff>
--- a/Document/Reports/Temp/Update Use Cases_Kha.docx
+++ b/Document/Reports/Temp/Update Use Cases_Kha.docx
@@ -17325,8 +17325,6 @@
                     </w:rPr>
                     <w:t>another plate number</w:t>
                   </w:r>
-                  <w:bookmarkStart w:id="0" w:name="_GoBack"/>
-                  <w:bookmarkEnd w:id="0"/>
                   <w:r>
                     <w:rPr>
                       <w:szCs w:val="24"/>
@@ -18045,7 +18043,7 @@
               <w:pStyle w:val="ListParagraph"/>
               <w:numPr>
                 <w:ilvl w:val="0"/>
-                <w:numId w:val="15"/>
+                <w:numId w:val="6"/>
               </w:numPr>
               <w:spacing w:after="0" w:line="240" w:lineRule="auto"/>
               <w:rPr>
@@ -18066,7 +18064,7 @@
               <w:pStyle w:val="ListParagraph"/>
               <w:numPr>
                 <w:ilvl w:val="0"/>
-                <w:numId w:val="15"/>
+                <w:numId w:val="6"/>
               </w:numPr>
               <w:spacing w:after="0" w:line="240" w:lineRule="auto"/>
               <w:rPr>
@@ -18110,7 +18108,7 @@
               <w:pStyle w:val="ListParagraph"/>
               <w:numPr>
                 <w:ilvl w:val="0"/>
-                <w:numId w:val="14"/>
+                <w:numId w:val="6"/>
               </w:numPr>
               <w:spacing w:after="0" w:line="240" w:lineRule="auto"/>
               <w:rPr>
@@ -18137,7 +18135,7 @@
               <w:pStyle w:val="ListParagraph"/>
               <w:numPr>
                 <w:ilvl w:val="0"/>
-                <w:numId w:val="14"/>
+                <w:numId w:val="6"/>
               </w:numPr>
               <w:spacing w:after="0" w:line="240" w:lineRule="auto"/>
               <w:rPr>
@@ -18407,13 +18405,13 @@
                     <w:rPr>
                       <w:szCs w:val="24"/>
                     </w:rPr>
-                    <w:t>Driver name: free text input</w:t>
-                  </w:r>
-                  <w:r>
-                    <w:rPr>
-                      <w:szCs w:val="24"/>
-                    </w:rPr>
-                    <w:t>, required, length 3 – 80.</w:t>
+                    <w:t>Contract</w:t>
+                  </w:r>
+                  <w:r>
+                    <w:rPr>
+                      <w:szCs w:val="24"/>
+                    </w:rPr>
+                    <w:t xml:space="preserve"> code: free text input, required, length 6 – 10</w:t>
                   </w:r>
                 </w:p>
                 <w:p>
@@ -18434,13 +18432,13 @@
                     <w:rPr>
                       <w:szCs w:val="24"/>
                     </w:rPr>
-                    <w:t>License number: free text input</w:t>
-                  </w:r>
-                  <w:r>
-                    <w:rPr>
-                      <w:szCs w:val="24"/>
-                    </w:rPr>
-                    <w:t>, required, length 10 – 15.</w:t>
+                    <w:t xml:space="preserve">Created date: </w:t>
+                  </w:r>
+                  <w:r>
+                    <w:rPr>
+                      <w:szCs w:val="24"/>
+                    </w:rPr>
+                    <w:t>date time input, required.</w:t>
                   </w:r>
                 </w:p>
                 <w:p>
@@ -18461,13 +18459,13 @@
                     <w:rPr>
                       <w:szCs w:val="24"/>
                     </w:rPr>
-                    <w:t>License type: free text input</w:t>
-                  </w:r>
-                  <w:r>
-                    <w:rPr>
-                      <w:szCs w:val="24"/>
-                    </w:rPr>
-                    <w:t>, required, length 1 – 10.</w:t>
+                    <w:t>Driver name: free text input</w:t>
+                  </w:r>
+                  <w:r>
+                    <w:rPr>
+                      <w:szCs w:val="24"/>
+                    </w:rPr>
+                    <w:t>, required, length 3 – 80.</w:t>
                   </w:r>
                 </w:p>
                 <w:p>
@@ -18515,13 +18513,13 @@
                     <w:rPr>
                       <w:szCs w:val="24"/>
                     </w:rPr>
-                    <w:t>Vehicle capacity: free text input</w:t>
-                  </w:r>
-                  <w:r>
-                    <w:rPr>
-                      <w:szCs w:val="24"/>
-                    </w:rPr>
-                    <w:t>, required, length 1 – 20.</w:t>
+                    <w:t>Driver address: free text input</w:t>
+                  </w:r>
+                  <w:r>
+                    <w:rPr>
+                      <w:szCs w:val="24"/>
+                    </w:rPr>
+                    <w:t>, required, length 3 – 250.</w:t>
                   </w:r>
                 </w:p>
                 <w:p>
@@ -18542,13 +18540,13 @@
                     <w:rPr>
                       <w:szCs w:val="24"/>
                     </w:rPr>
-                    <w:t>Driver address: free text input</w:t>
-                  </w:r>
-                  <w:r>
-                    <w:rPr>
-                      <w:szCs w:val="24"/>
-                    </w:rPr>
-                    <w:t>, required, length 3 – 250.</w:t>
+                    <w:t>License number: free text input</w:t>
+                  </w:r>
+                  <w:r>
+                    <w:rPr>
+                      <w:szCs w:val="24"/>
+                    </w:rPr>
+                    <w:t>, required, length 10 – 15.</w:t>
                   </w:r>
                 </w:p>
                 <w:p>
@@ -18569,13 +18567,13 @@
                     <w:rPr>
                       <w:szCs w:val="24"/>
                     </w:rPr>
-                    <w:t>Plate: free text input</w:t>
-                  </w:r>
-                  <w:r>
-                    <w:rPr>
-                      <w:szCs w:val="24"/>
-                    </w:rPr>
-                    <w:t>, required, length 4 – 15.</w:t>
+                    <w:t>License type: free text input</w:t>
+                  </w:r>
+                  <w:r>
+                    <w:rPr>
+                      <w:szCs w:val="24"/>
+                    </w:rPr>
+                    <w:t>, required, length 1 – 10.</w:t>
                   </w:r>
                 </w:p>
                 <w:p>
@@ -18596,13 +18594,13 @@
                     <w:rPr>
                       <w:szCs w:val="24"/>
                     </w:rPr>
-                    <w:t xml:space="preserve">Date: </w:t>
-                  </w:r>
-                  <w:r>
-                    <w:rPr>
-                      <w:szCs w:val="24"/>
-                    </w:rPr>
-                    <w:t>date time input, required.</w:t>
+                    <w:t>Plate: free text input</w:t>
+                  </w:r>
+                  <w:r>
+                    <w:rPr>
+                      <w:szCs w:val="24"/>
+                    </w:rPr>
+                    <w:t>, required, length 4 – 15.</w:t>
                   </w:r>
                 </w:p>
                 <w:p>
@@ -18623,13 +18621,13 @@
                     <w:rPr>
                       <w:szCs w:val="24"/>
                     </w:rPr>
-                    <w:t>Place: free text input</w:t>
-                  </w:r>
-                  <w:r>
-                    <w:rPr>
-                      <w:szCs w:val="24"/>
-                    </w:rPr>
-                    <w:t>, required, length 4 – 15.</w:t>
+                    <w:t>Vehicle capacity: free text input</w:t>
+                  </w:r>
+                  <w:r>
+                    <w:rPr>
+                      <w:szCs w:val="24"/>
+                    </w:rPr>
+                    <w:t>, required, length 1 – 20.</w:t>
                   </w:r>
                 </w:p>
                 <w:p>
@@ -18650,13 +18648,13 @@
                     <w:rPr>
                       <w:szCs w:val="24"/>
                     </w:rPr>
-                    <w:t>Control department: free text input</w:t>
-                  </w:r>
-                  <w:r>
-                    <w:rPr>
-                      <w:szCs w:val="24"/>
-                    </w:rPr>
-                    <w:t>, required, length 3 – 250.</w:t>
+                    <w:t xml:space="preserve">Date: </w:t>
+                  </w:r>
+                  <w:r>
+                    <w:rPr>
+                      <w:szCs w:val="24"/>
+                    </w:rPr>
+                    <w:t>date time input, required.</w:t>
                   </w:r>
                 </w:p>
                 <w:p>
@@ -18677,13 +18675,13 @@
                     <w:rPr>
                       <w:szCs w:val="24"/>
                     </w:rPr>
-                    <w:t>Description: free text input</w:t>
-                  </w:r>
-                  <w:r>
-                    <w:rPr>
-                      <w:szCs w:val="24"/>
-                    </w:rPr>
-                    <w:t>, required, length 1 – 2000.</w:t>
+                    <w:t>Place: free text input</w:t>
+                  </w:r>
+                  <w:r>
+                    <w:rPr>
+                      <w:szCs w:val="24"/>
+                    </w:rPr>
+                    <w:t>, required, length 4 – 15.</w:t>
                   </w:r>
                 </w:p>
                 <w:p>
@@ -18704,13 +18702,13 @@
                     <w:rPr>
                       <w:szCs w:val="24"/>
                     </w:rPr>
-                    <w:t>Human damage: free text input</w:t>
-                  </w:r>
-                  <w:r>
-                    <w:rPr>
-                      <w:szCs w:val="24"/>
-                    </w:rPr>
-                    <w:t>, required, length 1 – 2000.</w:t>
+                    <w:t>Control department: free text input</w:t>
+                  </w:r>
+                  <w:r>
+                    <w:rPr>
+                      <w:szCs w:val="24"/>
+                    </w:rPr>
+                    <w:t>, required, length 3 – 250.</w:t>
                   </w:r>
                 </w:p>
                 <w:p>
@@ -18731,7 +18729,7 @@
                     <w:rPr>
                       <w:szCs w:val="24"/>
                     </w:rPr>
-                    <w:t>Asset damage: free text input</w:t>
+                    <w:t>Description: free text input</w:t>
                   </w:r>
                   <w:r>
                     <w:rPr>
@@ -18758,13 +18756,13 @@
                     <w:rPr>
                       <w:szCs w:val="24"/>
                     </w:rPr>
-                    <w:t>Observer: free text input</w:t>
-                  </w:r>
-                  <w:r>
-                    <w:rPr>
-                      <w:szCs w:val="24"/>
-                    </w:rPr>
-                    <w:t>, required, length 3 – 80.</w:t>
+                    <w:t>Human damage: free text input</w:t>
+                  </w:r>
+                  <w:r>
+                    <w:rPr>
+                      <w:szCs w:val="24"/>
+                    </w:rPr>
+                    <w:t>, required, length 1 – 2000.</w:t>
                   </w:r>
                 </w:p>
                 <w:p>
@@ -18785,7 +18783,7 @@
                     <w:rPr>
                       <w:szCs w:val="24"/>
                     </w:rPr>
-                    <w:t>Compensation note: free text input</w:t>
+                    <w:t>Asset damage: free text input</w:t>
                   </w:r>
                   <w:r>
                     <w:rPr>
@@ -18812,7 +18810,13 @@
                     <w:rPr>
                       <w:szCs w:val="24"/>
                     </w:rPr>
-                    <w:t>Attachment: file upload input</w:t>
+                    <w:t>Observer: free text input</w:t>
+                  </w:r>
+                  <w:r>
+                    <w:rPr>
+                      <w:szCs w:val="24"/>
+                    </w:rPr>
+                    <w:t>, required, length 3 – 80.</w:t>
                   </w:r>
                 </w:p>
                 <w:p>
@@ -18833,13 +18837,34 @@
                     <w:rPr>
                       <w:szCs w:val="24"/>
                     </w:rPr>
-                    <w:t xml:space="preserve">Created date: </w:t>
-                  </w:r>
-                  <w:r>
-                    <w:rPr>
-                      <w:szCs w:val="24"/>
-                    </w:rPr>
-                    <w:t>date time input, required.</w:t>
+                    <w:t>Compensation note: free text input</w:t>
+                  </w:r>
+                  <w:r>
+                    <w:rPr>
+                      <w:szCs w:val="24"/>
+                    </w:rPr>
+                    <w:t>, required, length 1 – 2000.</w:t>
+                  </w:r>
+                </w:p>
+                <w:p>
+                  <w:pPr>
+                    <w:pStyle w:val="ListParagraph"/>
+                    <w:numPr>
+                      <w:ilvl w:val="0"/>
+                      <w:numId w:val="6"/>
+                    </w:numPr>
+                    <w:spacing w:after="0" w:line="240" w:lineRule="auto"/>
+                    <w:ind w:left="288" w:hanging="144"/>
+                    <w:cnfStyle w:val="000000100000" w:firstRow="0" w:lastRow="0" w:firstColumn="0" w:lastColumn="0" w:oddVBand="0" w:evenVBand="0" w:oddHBand="1" w:evenHBand="0" w:firstRowFirstColumn="0" w:firstRowLastColumn="0" w:lastRowFirstColumn="0" w:lastRowLastColumn="0"/>
+                    <w:rPr>
+                      <w:szCs w:val="24"/>
+                    </w:rPr>
+                  </w:pPr>
+                  <w:r>
+                    <w:rPr>
+                      <w:szCs w:val="24"/>
+                    </w:rPr>
+                    <w:t>Attachment: file upload input</w:t>
                   </w:r>
                 </w:p>
                 <w:p>
@@ -19221,6 +19246,7 @@
                       <w:b w:val="0"/>
                       <w:szCs w:val="24"/>
                     </w:rPr>
+                    <w:lastRenderedPageBreak/>
                     <w:t>Step</w:t>
                   </w:r>
                 </w:p>
@@ -19314,7 +19340,6 @@
                       <w:b w:val="0"/>
                       <w:szCs w:val="24"/>
                     </w:rPr>
-                    <w:lastRenderedPageBreak/>
                     <w:t>1</w:t>
                   </w:r>
                 </w:p>
@@ -19458,6 +19483,126 @@
                 <w:szCs w:val="24"/>
               </w:rPr>
               <w:t>.</w:t>
+            </w:r>
+          </w:p>
+          <w:p>
+            <w:pPr>
+              <w:pStyle w:val="ListParagraph"/>
+              <w:numPr>
+                <w:ilvl w:val="0"/>
+                <w:numId w:val="6"/>
+              </w:numPr>
+              <w:spacing w:after="0" w:line="240" w:lineRule="auto"/>
+              <w:rPr>
+                <w:szCs w:val="24"/>
+              </w:rPr>
+            </w:pPr>
+            <w:r>
+              <w:rPr>
+                <w:b w:val="0"/>
+                <w:szCs w:val="24"/>
+              </w:rPr>
+              <w:t xml:space="preserve">Staff can search and select a contract from available </w:t>
+            </w:r>
+            <w:r>
+              <w:rPr>
+                <w:b w:val="0"/>
+                <w:szCs w:val="24"/>
+              </w:rPr>
+              <w:t>contract in the system</w:t>
+            </w:r>
+            <w:r>
+              <w:rPr>
+                <w:b w:val="0"/>
+                <w:szCs w:val="24"/>
+              </w:rPr>
+              <w:t>.</w:t>
+            </w:r>
+          </w:p>
+          <w:p>
+            <w:pPr>
+              <w:pStyle w:val="ListParagraph"/>
+              <w:numPr>
+                <w:ilvl w:val="0"/>
+                <w:numId w:val="6"/>
+              </w:numPr>
+              <w:spacing w:after="0" w:line="240" w:lineRule="auto"/>
+              <w:rPr>
+                <w:szCs w:val="24"/>
+              </w:rPr>
+            </w:pPr>
+            <w:r>
+              <w:rPr>
+                <w:b w:val="0"/>
+                <w:szCs w:val="24"/>
+              </w:rPr>
+              <w:t xml:space="preserve">Created date must not </w:t>
+            </w:r>
+            <w:proofErr w:type="spellStart"/>
+            <w:r>
+              <w:rPr>
+                <w:b w:val="0"/>
+                <w:szCs w:val="24"/>
+              </w:rPr>
+              <w:t>exeed</w:t>
+            </w:r>
+            <w:proofErr w:type="spellEnd"/>
+            <w:r>
+              <w:rPr>
+                <w:b w:val="0"/>
+                <w:szCs w:val="24"/>
+              </w:rPr>
+              <w:t xml:space="preserve"> current </w:t>
+            </w:r>
+            <w:proofErr w:type="gramStart"/>
+            <w:r>
+              <w:rPr>
+                <w:b w:val="0"/>
+                <w:szCs w:val="24"/>
+              </w:rPr>
+              <w:t>date.</w:t>
+            </w:r>
+            <w:proofErr w:type="gramEnd"/>
+          </w:p>
+          <w:p>
+            <w:pPr>
+              <w:pStyle w:val="ListParagraph"/>
+              <w:numPr>
+                <w:ilvl w:val="0"/>
+                <w:numId w:val="6"/>
+              </w:numPr>
+              <w:spacing w:after="0" w:line="240" w:lineRule="auto"/>
+              <w:rPr>
+                <w:szCs w:val="24"/>
+              </w:rPr>
+            </w:pPr>
+            <w:r>
+              <w:rPr>
+                <w:b w:val="0"/>
+                <w:szCs w:val="24"/>
+              </w:rPr>
+              <w:t>Accident date must not exceed created date.</w:t>
+            </w:r>
+          </w:p>
+          <w:p>
+            <w:pPr>
+              <w:pStyle w:val="ListParagraph"/>
+              <w:keepNext/>
+              <w:numPr>
+                <w:ilvl w:val="0"/>
+                <w:numId w:val="6"/>
+              </w:numPr>
+              <w:spacing w:after="0" w:line="240" w:lineRule="auto"/>
+              <w:rPr>
+                <w:szCs w:val="24"/>
+              </w:rPr>
+            </w:pPr>
+            <w:r>
+              <w:rPr>
+                <w:b w:val="0"/>
+                <w:szCs w:val="24"/>
+              </w:rPr>
+              <w:t>If the compensation request has not been resolved yet, it would not have resolve date, decision and resolve note.</w:t>
             </w:r>
           </w:p>
         </w:tc>
@@ -20124,6 +20269,34 @@
           </w:p>
           <w:p>
             <w:pPr>
+              <w:pStyle w:val="ListParagraph"/>
+              <w:numPr>
+                <w:ilvl w:val="0"/>
+                <w:numId w:val="17"/>
+              </w:numPr>
+              <w:spacing w:after="0" w:line="240" w:lineRule="auto"/>
+              <w:rPr>
+                <w:b w:val="0"/>
+                <w:szCs w:val="24"/>
+              </w:rPr>
+            </w:pPr>
+            <w:r>
+              <w:rPr>
+                <w:b w:val="0"/>
+                <w:szCs w:val="24"/>
+              </w:rPr>
+              <w:t xml:space="preserve">If contract status is “Expired” or “Cancelled”, must not exceed </w:t>
+            </w:r>
+            <w:r>
+              <w:rPr>
+                <w:b w:val="0"/>
+                <w:szCs w:val="24"/>
+              </w:rPr>
+              <w:t>update contract due date has been set up in the administrator’s configuration.</w:t>
+            </w:r>
+          </w:p>
+          <w:p>
+            <w:pPr>
               <w:spacing w:after="0" w:line="240" w:lineRule="auto"/>
               <w:rPr>
                 <w:b w:val="0"/>
@@ -20763,6 +20936,7 @@
               <w:rPr>
                 <w:szCs w:val="24"/>
               </w:rPr>
+              <w:lastRenderedPageBreak/>
               <w:t>Alternative Scenario:</w:t>
             </w:r>
             <w:r>
@@ -21091,7 +21265,6 @@
                 <w:b w:val="0"/>
                 <w:szCs w:val="24"/>
               </w:rPr>
-              <w:lastRenderedPageBreak/>
               <w:t>Punishment date must not exceed current date.</w:t>
             </w:r>
           </w:p>
@@ -21541,7 +21714,7 @@
               <w:pStyle w:val="ListParagraph"/>
               <w:numPr>
                 <w:ilvl w:val="0"/>
-                <w:numId w:val="6"/>
+                <w:numId w:val="19"/>
               </w:numPr>
               <w:spacing w:after="0" w:line="240" w:lineRule="auto"/>
               <w:rPr>
@@ -21570,142 +21743,6 @@
                 <w:szCs w:val="24"/>
               </w:rPr>
               <w:t>Summary:</w:t>
-            </w:r>
-          </w:p>
-          <w:p>
-            <w:pPr>
-              <w:pStyle w:val="ListParagraph"/>
-              <w:numPr>
-                <w:ilvl w:val="0"/>
-                <w:numId w:val="6"/>
-              </w:numPr>
-              <w:spacing w:after="0" w:line="240" w:lineRule="auto"/>
-              <w:rPr>
-                <w:b w:val="0"/>
-                <w:szCs w:val="24"/>
-              </w:rPr>
-            </w:pPr>
-            <w:r>
-              <w:rPr>
-                <w:b w:val="0"/>
-                <w:szCs w:val="24"/>
-              </w:rPr>
-              <w:t xml:space="preserve">This use </w:t>
-            </w:r>
-            <w:r>
-              <w:rPr>
-                <w:b w:val="0"/>
-                <w:szCs w:val="24"/>
-              </w:rPr>
-              <w:t xml:space="preserve">case allows </w:t>
-            </w:r>
-            <w:r>
-              <w:rPr>
-                <w:b w:val="0"/>
-                <w:szCs w:val="24"/>
-              </w:rPr>
-              <w:t>staff to update accident information.</w:t>
-            </w:r>
-          </w:p>
-          <w:p>
-            <w:pPr>
-              <w:spacing w:after="0" w:line="240" w:lineRule="auto"/>
-              <w:rPr>
-                <w:b w:val="0"/>
-                <w:szCs w:val="24"/>
-              </w:rPr>
-            </w:pPr>
-            <w:r>
-              <w:rPr>
-                <w:szCs w:val="24"/>
-              </w:rPr>
-              <w:t>Goal:</w:t>
-            </w:r>
-          </w:p>
-          <w:p>
-            <w:pPr>
-              <w:pStyle w:val="ListParagraph"/>
-              <w:numPr>
-                <w:ilvl w:val="0"/>
-                <w:numId w:val="6"/>
-              </w:numPr>
-              <w:spacing w:after="0" w:line="240" w:lineRule="auto"/>
-              <w:rPr>
-                <w:b w:val="0"/>
-                <w:szCs w:val="24"/>
-              </w:rPr>
-            </w:pPr>
-            <w:r>
-              <w:rPr>
-                <w:b w:val="0"/>
-                <w:szCs w:val="24"/>
-              </w:rPr>
-              <w:t>Staff can update accident information.</w:t>
-            </w:r>
-          </w:p>
-          <w:p>
-            <w:pPr>
-              <w:spacing w:after="0" w:line="240" w:lineRule="auto"/>
-              <w:rPr>
-                <w:b w:val="0"/>
-                <w:szCs w:val="24"/>
-              </w:rPr>
-            </w:pPr>
-            <w:r>
-              <w:rPr>
-                <w:szCs w:val="24"/>
-              </w:rPr>
-              <w:t>Triggers:</w:t>
-            </w:r>
-          </w:p>
-          <w:p>
-            <w:pPr>
-              <w:pStyle w:val="ListParagraph"/>
-              <w:numPr>
-                <w:ilvl w:val="0"/>
-                <w:numId w:val="6"/>
-              </w:numPr>
-              <w:spacing w:after="0" w:line="240" w:lineRule="auto"/>
-              <w:rPr>
-                <w:b w:val="0"/>
-                <w:szCs w:val="24"/>
-              </w:rPr>
-            </w:pPr>
-            <w:r>
-              <w:rPr>
-                <w:b w:val="0"/>
-                <w:szCs w:val="24"/>
-              </w:rPr>
-              <w:t xml:space="preserve">Staff </w:t>
-            </w:r>
-            <w:r>
-              <w:rPr>
-                <w:b w:val="0"/>
-                <w:szCs w:val="24"/>
-              </w:rPr>
-              <w:t>sends command</w:t>
-            </w:r>
-            <w:r>
-              <w:rPr>
-                <w:b w:val="0"/>
-                <w:szCs w:val="24"/>
-              </w:rPr>
-              <w:t xml:space="preserve"> to update accident information.</w:t>
-            </w:r>
-          </w:p>
-          <w:p>
-            <w:pPr>
-              <w:spacing w:after="0" w:line="240" w:lineRule="auto"/>
-              <w:rPr>
-                <w:b w:val="0"/>
-                <w:szCs w:val="24"/>
-              </w:rPr>
-            </w:pPr>
-            <w:r>
-              <w:rPr>
-                <w:szCs w:val="24"/>
-              </w:rPr>
-              <w:t>Preconditions:</w:t>
             </w:r>
           </w:p>
           <w:p>
@@ -21726,7 +21763,36 @@
                 <w:b w:val="0"/>
                 <w:szCs w:val="24"/>
               </w:rPr>
-              <w:t>User has to logged in to the system as Staff role</w:t>
+              <w:t xml:space="preserve">This use </w:t>
+            </w:r>
+            <w:r>
+              <w:rPr>
+                <w:b w:val="0"/>
+                <w:szCs w:val="24"/>
+              </w:rPr>
+              <w:t xml:space="preserve">case allows </w:t>
+            </w:r>
+            <w:r>
+              <w:rPr>
+                <w:b w:val="0"/>
+                <w:szCs w:val="24"/>
+              </w:rPr>
+              <w:t>staff to update accident information.</w:t>
+            </w:r>
+          </w:p>
+          <w:p>
+            <w:pPr>
+              <w:spacing w:after="0" w:line="240" w:lineRule="auto"/>
+              <w:rPr>
+                <w:b w:val="0"/>
+                <w:szCs w:val="24"/>
+              </w:rPr>
+            </w:pPr>
+            <w:r>
+              <w:rPr>
+                <w:szCs w:val="24"/>
+              </w:rPr>
+              <w:t>Goal:</w:t>
             </w:r>
           </w:p>
           <w:p>
@@ -21747,29 +21813,22 @@
                 <w:b w:val="0"/>
                 <w:szCs w:val="24"/>
               </w:rPr>
-              <w:t xml:space="preserve">Contract of the accident is </w:t>
-            </w:r>
-            <w:r>
-              <w:rPr>
-                <w:b w:val="0"/>
-                <w:szCs w:val="24"/>
-              </w:rPr>
-              <w:t>existed in the system</w:t>
-            </w:r>
-          </w:p>
-          <w:p>
-            <w:pPr>
-              <w:spacing w:after="0" w:line="240" w:lineRule="auto"/>
-              <w:rPr>
-                <w:b w:val="0"/>
-                <w:szCs w:val="24"/>
-              </w:rPr>
-            </w:pPr>
-            <w:r>
-              <w:rPr>
-                <w:szCs w:val="24"/>
-              </w:rPr>
-              <w:t>Post Conditions:</w:t>
+              <w:t>Staff can update accident information.</w:t>
+            </w:r>
+          </w:p>
+          <w:p>
+            <w:pPr>
+              <w:spacing w:after="0" w:line="240" w:lineRule="auto"/>
+              <w:rPr>
+                <w:b w:val="0"/>
+                <w:szCs w:val="24"/>
+              </w:rPr>
+            </w:pPr>
+            <w:r>
+              <w:rPr>
+                <w:szCs w:val="24"/>
+              </w:rPr>
+              <w:t>Triggers:</w:t>
             </w:r>
           </w:p>
           <w:p>
@@ -21777,7 +21836,7 @@
               <w:pStyle w:val="ListParagraph"/>
               <w:numPr>
                 <w:ilvl w:val="0"/>
-                <w:numId w:val="18"/>
+                <w:numId w:val="19"/>
               </w:numPr>
               <w:spacing w:after="0" w:line="240" w:lineRule="auto"/>
               <w:rPr>
@@ -21787,16 +21846,39 @@
             </w:pPr>
             <w:r>
               <w:rPr>
-                <w:szCs w:val="24"/>
-              </w:rPr>
-              <w:t xml:space="preserve">Success: </w:t>
-            </w:r>
-            <w:r>
-              <w:rPr>
-                <w:b w:val="0"/>
-                <w:szCs w:val="24"/>
-              </w:rPr>
-              <w:t>Punishment information will be updated</w:t>
+                <w:b w:val="0"/>
+                <w:szCs w:val="24"/>
+              </w:rPr>
+              <w:t xml:space="preserve">Staff </w:t>
+            </w:r>
+            <w:r>
+              <w:rPr>
+                <w:b w:val="0"/>
+                <w:szCs w:val="24"/>
+              </w:rPr>
+              <w:t>sends command</w:t>
+            </w:r>
+            <w:r>
+              <w:rPr>
+                <w:b w:val="0"/>
+                <w:szCs w:val="24"/>
+              </w:rPr>
+              <w:t xml:space="preserve"> to update accident information.</w:t>
+            </w:r>
+          </w:p>
+          <w:p>
+            <w:pPr>
+              <w:spacing w:after="0" w:line="240" w:lineRule="auto"/>
+              <w:rPr>
+                <w:b w:val="0"/>
+                <w:szCs w:val="24"/>
+              </w:rPr>
+            </w:pPr>
+            <w:r>
+              <w:rPr>
+                <w:szCs w:val="24"/>
+              </w:rPr>
+              <w:t>Preconditions:</w:t>
             </w:r>
           </w:p>
           <w:p>
@@ -21804,7 +21886,126 @@
               <w:pStyle w:val="ListParagraph"/>
               <w:numPr>
                 <w:ilvl w:val="0"/>
-                <w:numId w:val="18"/>
+                <w:numId w:val="19"/>
+              </w:numPr>
+              <w:spacing w:after="0" w:line="240" w:lineRule="auto"/>
+              <w:rPr>
+                <w:b w:val="0"/>
+                <w:szCs w:val="24"/>
+              </w:rPr>
+            </w:pPr>
+            <w:r>
+              <w:rPr>
+                <w:b w:val="0"/>
+                <w:szCs w:val="24"/>
+              </w:rPr>
+              <w:t>User has to logged in to the system as Staff role</w:t>
+            </w:r>
+          </w:p>
+          <w:p>
+            <w:pPr>
+              <w:pStyle w:val="ListParagraph"/>
+              <w:numPr>
+                <w:ilvl w:val="0"/>
+                <w:numId w:val="19"/>
+              </w:numPr>
+              <w:spacing w:after="0" w:line="240" w:lineRule="auto"/>
+              <w:rPr>
+                <w:b w:val="0"/>
+                <w:szCs w:val="24"/>
+              </w:rPr>
+            </w:pPr>
+            <w:r>
+              <w:rPr>
+                <w:b w:val="0"/>
+                <w:szCs w:val="24"/>
+              </w:rPr>
+              <w:t>A</w:t>
+            </w:r>
+            <w:r>
+              <w:rPr>
+                <w:b w:val="0"/>
+                <w:szCs w:val="24"/>
+              </w:rPr>
+              <w:t xml:space="preserve">ccident is </w:t>
+            </w:r>
+            <w:r>
+              <w:rPr>
+                <w:b w:val="0"/>
+                <w:szCs w:val="24"/>
+              </w:rPr>
+              <w:t>existed in the system</w:t>
+            </w:r>
+          </w:p>
+          <w:p>
+            <w:pPr>
+              <w:pStyle w:val="ListParagraph"/>
+              <w:numPr>
+                <w:ilvl w:val="0"/>
+                <w:numId w:val="19"/>
+              </w:numPr>
+              <w:spacing w:after="0" w:line="240" w:lineRule="auto"/>
+              <w:rPr>
+                <w:b w:val="0"/>
+                <w:szCs w:val="24"/>
+              </w:rPr>
+            </w:pPr>
+            <w:r>
+              <w:rPr>
+                <w:b w:val="0"/>
+                <w:szCs w:val="24"/>
+              </w:rPr>
+              <w:t>If contract status is “Expired” or “Cancelled”, must not exceed update contract due date has been set up in the administrator’s configuration.</w:t>
+            </w:r>
+          </w:p>
+          <w:p>
+            <w:pPr>
+              <w:spacing w:after="0" w:line="240" w:lineRule="auto"/>
+              <w:rPr>
+                <w:b w:val="0"/>
+                <w:szCs w:val="24"/>
+              </w:rPr>
+            </w:pPr>
+            <w:r>
+              <w:rPr>
+                <w:szCs w:val="24"/>
+              </w:rPr>
+              <w:t>Post Conditions:</w:t>
+            </w:r>
+          </w:p>
+          <w:p>
+            <w:pPr>
+              <w:pStyle w:val="ListParagraph"/>
+              <w:numPr>
+                <w:ilvl w:val="0"/>
+                <w:numId w:val="19"/>
+              </w:numPr>
+              <w:spacing w:after="0" w:line="240" w:lineRule="auto"/>
+              <w:rPr>
+                <w:b w:val="0"/>
+                <w:szCs w:val="24"/>
+              </w:rPr>
+            </w:pPr>
+            <w:r>
+              <w:rPr>
+                <w:szCs w:val="24"/>
+              </w:rPr>
+              <w:t xml:space="preserve">Success: </w:t>
+            </w:r>
+            <w:r>
+              <w:rPr>
+                <w:b w:val="0"/>
+                <w:szCs w:val="24"/>
+              </w:rPr>
+              <w:t>Punishment information will be updated</w:t>
+            </w:r>
+          </w:p>
+          <w:p>
+            <w:pPr>
+              <w:pStyle w:val="ListParagraph"/>
+              <w:numPr>
+                <w:ilvl w:val="0"/>
+                <w:numId w:val="19"/>
               </w:numPr>
               <w:spacing w:after="0" w:line="240" w:lineRule="auto"/>
               <w:rPr>
@@ -22440,6 +22641,7 @@
                       <w:b w:val="0"/>
                       <w:szCs w:val="24"/>
                     </w:rPr>
+                    <w:lastRenderedPageBreak/>
                     <w:t>Step</w:t>
                   </w:r>
                 </w:p>
@@ -22648,7 +22850,7 @@
               <w:pStyle w:val="ListParagraph"/>
               <w:numPr>
                 <w:ilvl w:val="0"/>
-                <w:numId w:val="6"/>
+                <w:numId w:val="19"/>
               </w:numPr>
               <w:spacing w:after="0" w:line="240" w:lineRule="auto"/>
               <w:rPr>
@@ -22683,7 +22885,7 @@
               <w:keepNext/>
               <w:numPr>
                 <w:ilvl w:val="0"/>
-                <w:numId w:val="6"/>
+                <w:numId w:val="19"/>
               </w:numPr>
               <w:spacing w:after="0" w:line="240" w:lineRule="auto"/>
               <w:rPr>
@@ -22770,7 +22972,6 @@
               <w:rPr>
                 <w:szCs w:val="24"/>
               </w:rPr>
-              <w:lastRenderedPageBreak/>
               <w:t xml:space="preserve">USE CASE – </w:t>
             </w:r>
             <w:r>
@@ -23677,7 +23878,7 @@
                     <w:rPr>
                       <w:szCs w:val="24"/>
                     </w:rPr>
-                    <w:t xml:space="preserve">Card ID: text link to card </w:t>
+                    <w:t xml:space="preserve">Card ID: link to card </w:t>
                   </w:r>
                   <w:r>
                     <w:rPr>
@@ -23704,7 +23905,13 @@
                     <w:rPr>
                       <w:szCs w:val="24"/>
                     </w:rPr>
-                    <w:t>Card owner: text</w:t>
+                    <w:t xml:space="preserve">Card owner: </w:t>
+                  </w:r>
+                  <w:r>
+                    <w:rPr>
+                      <w:szCs w:val="24"/>
+                    </w:rPr>
+                    <w:t>link to customer detail</w:t>
                   </w:r>
                 </w:p>
                 <w:p>
@@ -23725,7 +23932,28 @@
                     <w:rPr>
                       <w:szCs w:val="24"/>
                     </w:rPr>
-                    <w:t>Last access time: text</w:t>
+                    <w:t>Contract code: link to contract detail</w:t>
+                  </w:r>
+                </w:p>
+                <w:p>
+                  <w:pPr>
+                    <w:pStyle w:val="ListParagraph"/>
+                    <w:numPr>
+                      <w:ilvl w:val="0"/>
+                      <w:numId w:val="6"/>
+                    </w:numPr>
+                    <w:spacing w:after="0" w:line="240" w:lineRule="auto"/>
+                    <w:ind w:left="288" w:hanging="144"/>
+                    <w:cnfStyle w:val="000000100000" w:firstRow="0" w:lastRow="0" w:firstColumn="0" w:lastColumn="0" w:oddVBand="0" w:evenVBand="0" w:oddHBand="1" w:evenHBand="0" w:firstRowFirstColumn="0" w:firstRowLastColumn="0" w:lastRowFirstColumn="0" w:lastRowLastColumn="0"/>
+                    <w:rPr>
+                      <w:szCs w:val="24"/>
+                    </w:rPr>
+                  </w:pPr>
+                  <w:r>
+                    <w:rPr>
+                      <w:szCs w:val="24"/>
+                    </w:rPr>
+                    <w:t>Activated date: text</w:t>
                   </w:r>
                 </w:p>
                 <w:p>
@@ -23899,7 +24127,7 @@
                     <w:rPr>
                       <w:szCs w:val="24"/>
                     </w:rPr>
-                    <w:t>Card owner: text</w:t>
+                    <w:t>Status: text</w:t>
                   </w:r>
                 </w:p>
                 <w:p>
@@ -23920,7 +24148,13 @@
                     <w:rPr>
                       <w:szCs w:val="24"/>
                     </w:rPr>
-                    <w:t>Status: text</w:t>
+                    <w:t xml:space="preserve">Card owner: </w:t>
+                  </w:r>
+                  <w:r>
+                    <w:rPr>
+                      <w:szCs w:val="24"/>
+                    </w:rPr>
+                    <w:t>link to customer detail</w:t>
                   </w:r>
                 </w:p>
                 <w:p>
@@ -23941,7 +24175,7 @@
                     <w:rPr>
                       <w:szCs w:val="24"/>
                     </w:rPr>
-                    <w:t>Activated date: text</w:t>
+                    <w:t>Contract code: link to contract detail</w:t>
                   </w:r>
                 </w:p>
                 <w:p>
@@ -23962,7 +24196,22 @@
                     <w:rPr>
                       <w:szCs w:val="24"/>
                     </w:rPr>
-                    <w:t>Last access time: text</w:t>
+                    <w:t>Activated date: text</w:t>
+                  </w:r>
+                </w:p>
+                <w:p>
+                  <w:pPr>
+                    <w:spacing w:after="0" w:line="240" w:lineRule="auto"/>
+                    <w:cnfStyle w:val="000000000000" w:firstRow="0" w:lastRow="0" w:firstColumn="0" w:lastColumn="0" w:oddVBand="0" w:evenVBand="0" w:oddHBand="0" w:evenHBand="0" w:firstRowFirstColumn="0" w:firstRowLastColumn="0" w:lastRowFirstColumn="0" w:lastRowLastColumn="0"/>
+                    <w:rPr>
+                      <w:szCs w:val="24"/>
+                    </w:rPr>
+                  </w:pPr>
+                  <w:r>
+                    <w:rPr>
+                      <w:szCs w:val="24"/>
+                    </w:rPr>
+                    <w:t>Access history:</w:t>
                   </w:r>
                 </w:p>
                 <w:p>
@@ -23983,7 +24232,195 @@
                     <w:rPr>
                       <w:szCs w:val="24"/>
                     </w:rPr>
-                    <w:t>History of access</w:t>
+                    <w:t>Access</w:t>
+                  </w:r>
+                  <w:r>
+                    <w:rPr>
+                      <w:szCs w:val="24"/>
+                    </w:rPr>
+                    <w:t xml:space="preserve"> date: text</w:t>
+                  </w:r>
+                </w:p>
+                <w:p>
+                  <w:pPr>
+                    <w:pStyle w:val="ListParagraph"/>
+                    <w:numPr>
+                      <w:ilvl w:val="0"/>
+                      <w:numId w:val="6"/>
+                    </w:numPr>
+                    <w:spacing w:after="0" w:line="240" w:lineRule="auto"/>
+                    <w:ind w:left="288" w:hanging="144"/>
+                    <w:cnfStyle w:val="000000000000" w:firstRow="0" w:lastRow="0" w:firstColumn="0" w:lastColumn="0" w:oddVBand="0" w:evenVBand="0" w:oddHBand="0" w:evenHBand="0" w:firstRowFirstColumn="0" w:firstRowLastColumn="0" w:lastRowFirstColumn="0" w:lastRowLastColumn="0"/>
+                    <w:rPr>
+                      <w:szCs w:val="24"/>
+                    </w:rPr>
+                  </w:pPr>
+                  <w:r>
+                    <w:rPr>
+                      <w:szCs w:val="24"/>
+                    </w:rPr>
+                    <w:lastRenderedPageBreak/>
+                    <w:t>Device</w:t>
+                  </w:r>
+                  <w:r>
+                    <w:rPr>
+                      <w:szCs w:val="24"/>
+                    </w:rPr>
+                    <w:t>: text</w:t>
+                  </w:r>
+                </w:p>
+                <w:p>
+                  <w:pPr>
+                    <w:pStyle w:val="ListParagraph"/>
+                    <w:numPr>
+                      <w:ilvl w:val="0"/>
+                      <w:numId w:val="6"/>
+                    </w:numPr>
+                    <w:spacing w:after="0" w:line="240" w:lineRule="auto"/>
+                    <w:ind w:left="288" w:hanging="144"/>
+                    <w:cnfStyle w:val="000000000000" w:firstRow="0" w:lastRow="0" w:firstColumn="0" w:lastColumn="0" w:oddVBand="0" w:evenVBand="0" w:oddHBand="0" w:evenHBand="0" w:firstRowFirstColumn="0" w:firstRowLastColumn="0" w:lastRowFirstColumn="0" w:lastRowLastColumn="0"/>
+                    <w:rPr>
+                      <w:szCs w:val="24"/>
+                    </w:rPr>
+                  </w:pPr>
+                  <w:r>
+                    <w:rPr>
+                      <w:szCs w:val="24"/>
+                    </w:rPr>
+                    <w:t>Request service</w:t>
+                  </w:r>
+                  <w:r>
+                    <w:rPr>
+                      <w:szCs w:val="24"/>
+                    </w:rPr>
+                    <w:t>: text</w:t>
+                  </w:r>
+                </w:p>
+                <w:p>
+                  <w:pPr>
+                    <w:pStyle w:val="ListParagraph"/>
+                    <w:numPr>
+                      <w:ilvl w:val="0"/>
+                      <w:numId w:val="6"/>
+                    </w:numPr>
+                    <w:spacing w:after="0" w:line="240" w:lineRule="auto"/>
+                    <w:ind w:left="288" w:hanging="144"/>
+                    <w:cnfStyle w:val="000000000000" w:firstRow="0" w:lastRow="0" w:firstColumn="0" w:lastColumn="0" w:oddVBand="0" w:evenVBand="0" w:oddHBand="0" w:evenHBand="0" w:firstRowFirstColumn="0" w:firstRowLastColumn="0" w:lastRowFirstColumn="0" w:lastRowLastColumn="0"/>
+                    <w:rPr>
+                      <w:szCs w:val="24"/>
+                    </w:rPr>
+                  </w:pPr>
+                  <w:proofErr w:type="spellStart"/>
+                  <w:r>
+                    <w:rPr>
+                      <w:szCs w:val="24"/>
+                    </w:rPr>
+                    <w:t>Responde</w:t>
+                  </w:r>
+                  <w:proofErr w:type="spellEnd"/>
+                  <w:r>
+                    <w:rPr>
+                      <w:szCs w:val="24"/>
+                    </w:rPr>
+                    <w:t xml:space="preserve"> result</w:t>
+                  </w:r>
+                  <w:r>
+                    <w:rPr>
+                      <w:szCs w:val="24"/>
+                    </w:rPr>
+                    <w:t>: text</w:t>
+                  </w:r>
+                </w:p>
+                <w:p>
+                  <w:pPr>
+                    <w:spacing w:after="0" w:line="240" w:lineRule="auto"/>
+                    <w:cnfStyle w:val="000000000000" w:firstRow="0" w:lastRow="0" w:firstColumn="0" w:lastColumn="0" w:oddVBand="0" w:evenVBand="0" w:oddHBand="0" w:evenHBand="0" w:firstRowFirstColumn="0" w:firstRowLastColumn="0" w:lastRowFirstColumn="0" w:lastRowLastColumn="0"/>
+                    <w:rPr>
+                      <w:szCs w:val="24"/>
+                    </w:rPr>
+                  </w:pPr>
+                  <w:r>
+                    <w:rPr>
+                      <w:szCs w:val="24"/>
+                    </w:rPr>
+                    <w:t>Published history</w:t>
+                  </w:r>
+                </w:p>
+                <w:p>
+                  <w:pPr>
+                    <w:pStyle w:val="ListParagraph"/>
+                    <w:numPr>
+                      <w:ilvl w:val="0"/>
+                      <w:numId w:val="6"/>
+                    </w:numPr>
+                    <w:spacing w:after="0" w:line="240" w:lineRule="auto"/>
+                    <w:ind w:left="288" w:hanging="144"/>
+                    <w:cnfStyle w:val="000000000000" w:firstRow="0" w:lastRow="0" w:firstColumn="0" w:lastColumn="0" w:oddVBand="0" w:evenVBand="0" w:oddHBand="0" w:evenHBand="0" w:firstRowFirstColumn="0" w:firstRowLastColumn="0" w:lastRowFirstColumn="0" w:lastRowLastColumn="0"/>
+                    <w:rPr>
+                      <w:szCs w:val="24"/>
+                    </w:rPr>
+                  </w:pPr>
+                  <w:r>
+                    <w:rPr>
+                      <w:szCs w:val="24"/>
+                    </w:rPr>
+                    <w:t>C</w:t>
+                  </w:r>
+                  <w:bookmarkStart w:id="0" w:name="_GoBack"/>
+                  <w:bookmarkEnd w:id="0"/>
+                  <w:r>
+                    <w:rPr>
+                      <w:szCs w:val="24"/>
+                    </w:rPr>
+                    <w:t>ontract code: link to contract detail</w:t>
+                  </w:r>
+                </w:p>
+                <w:p>
+                  <w:pPr>
+                    <w:pStyle w:val="ListParagraph"/>
+                    <w:numPr>
+                      <w:ilvl w:val="0"/>
+                      <w:numId w:val="6"/>
+                    </w:numPr>
+                    <w:spacing w:after="0" w:line="240" w:lineRule="auto"/>
+                    <w:ind w:left="288" w:hanging="144"/>
+                    <w:cnfStyle w:val="000000000000" w:firstRow="0" w:lastRow="0" w:firstColumn="0" w:lastColumn="0" w:oddVBand="0" w:evenVBand="0" w:oddHBand="0" w:evenHBand="0" w:firstRowFirstColumn="0" w:firstRowLastColumn="0" w:lastRowFirstColumn="0" w:lastRowLastColumn="0"/>
+                    <w:rPr>
+                      <w:szCs w:val="24"/>
+                    </w:rPr>
+                  </w:pPr>
+                  <w:r>
+                    <w:rPr>
+                      <w:szCs w:val="24"/>
+                    </w:rPr>
+                    <w:t>Activated date: text</w:t>
+                  </w:r>
+                </w:p>
+                <w:p>
+                  <w:pPr>
+                    <w:pStyle w:val="ListParagraph"/>
+                    <w:numPr>
+                      <w:ilvl w:val="0"/>
+                      <w:numId w:val="6"/>
+                    </w:numPr>
+                    <w:spacing w:after="0" w:line="240" w:lineRule="auto"/>
+                    <w:ind w:left="288" w:hanging="144"/>
+                    <w:cnfStyle w:val="000000000000" w:firstRow="0" w:lastRow="0" w:firstColumn="0" w:lastColumn="0" w:oddVBand="0" w:evenVBand="0" w:oddHBand="0" w:evenHBand="0" w:firstRowFirstColumn="0" w:firstRowLastColumn="0" w:lastRowFirstColumn="0" w:lastRowLastColumn="0"/>
+                    <w:rPr>
+                      <w:szCs w:val="24"/>
+                    </w:rPr>
+                  </w:pPr>
+                  <w:r>
+                    <w:rPr>
+                      <w:szCs w:val="24"/>
+                    </w:rPr>
+                    <w:t>Dea</w:t>
+                  </w:r>
+                  <w:r>
+                    <w:rPr>
+                      <w:szCs w:val="24"/>
+                    </w:rPr>
+                    <w:t>ctivated date: text</w:t>
                   </w:r>
                 </w:p>
                 <w:p>
@@ -24016,6 +24453,7 @@
               <w:rPr>
                 <w:szCs w:val="24"/>
               </w:rPr>
+              <w:lastRenderedPageBreak/>
               <w:t>Alternative Scenario:</w:t>
             </w:r>
             <w:r>
@@ -29702,8 +30140,8 @@
   </w:compat>
   <w:rsids>
     <w:rsidRoot w:val="00A84C94"/>
+    <w:rsid w:val="0094724E"/>
     <w:rsid w:val="00A84C94"/>
-    <w:rsid w:val="00C41896"/>
   </w:rsids>
   <m:mathPr>
     <m:mathFont m:val="Cambria Math"/>

</xml_diff>

<commit_message>
#228 Fix based on review
</commit_message>
<xml_diff>
--- a/Document/Reports/Temp/Update Use Cases_Kha.docx
+++ b/Document/Reports/Temp/Update Use Cases_Kha.docx
@@ -622,27 +622,14 @@
                 <w:b w:val="0"/>
                 <w:szCs w:val="24"/>
               </w:rPr>
-              <w:t>There is at least 01 unsolved request for new card from customer.</w:t>
-            </w:r>
-          </w:p>
-          <w:p>
-            <w:pPr>
-              <w:numPr>
-                <w:ilvl w:val="0"/>
-                <w:numId w:val="1"/>
-              </w:numPr>
-              <w:spacing w:after="0" w:line="240" w:lineRule="auto"/>
-              <w:rPr>
-                <w:b w:val="0"/>
-                <w:szCs w:val="24"/>
-              </w:rPr>
-            </w:pPr>
-            <w:r>
-              <w:rPr>
-                <w:b w:val="0"/>
-                <w:szCs w:val="24"/>
-              </w:rPr>
-              <w:t>The payment process for new card was completed.</w:t>
+              <w:t xml:space="preserve">There is at least </w:t>
+            </w:r>
+            <w:r>
+              <w:rPr>
+                <w:b w:val="0"/>
+                <w:szCs w:val="24"/>
+              </w:rPr>
+              <w:t>1 unsolved request for new card from customer.</w:t>
             </w:r>
           </w:p>
           <w:p>
@@ -1506,7 +1493,6 @@
                 <w:b w:val="0"/>
                 <w:szCs w:val="24"/>
               </w:rPr>
-              <w:lastRenderedPageBreak/>
               <w:t xml:space="preserve">List of new card request </w:t>
             </w:r>
             <w:r>
@@ -1535,6 +1521,7 @@
                 <w:b w:val="0"/>
                 <w:szCs w:val="24"/>
               </w:rPr>
+              <w:lastRenderedPageBreak/>
               <w:t xml:space="preserve">List of new card request is sorted by </w:t>
             </w:r>
             <w:r>
@@ -2353,7 +2340,14 @@
                 <w:b w:val="0"/>
                 <w:szCs w:val="24"/>
               </w:rPr>
-              <w:t>There is at least 01 unsolved request for compensation from customer.</w:t>
+              <w:t xml:space="preserve">There is at least </w:t>
+            </w:r>
+            <w:r>
+              <w:rPr>
+                <w:b w:val="0"/>
+                <w:szCs w:val="24"/>
+              </w:rPr>
+              <w:t>1 unsolved request for compensation from customer.</w:t>
             </w:r>
           </w:p>
           <w:p>
@@ -3041,7 +3035,6 @@
                     <w:rPr>
                       <w:szCs w:val="24"/>
                     </w:rPr>
-                    <w:lastRenderedPageBreak/>
                     <w:t>Compensation created date: text</w:t>
                   </w:r>
                 </w:p>
@@ -3064,6 +3057,7 @@
                     <w:rPr>
                       <w:szCs w:val="24"/>
                     </w:rPr>
+                    <w:lastRenderedPageBreak/>
                     <w:t>Compensation status: text</w:t>
                   </w:r>
                 </w:p>
@@ -4340,7 +4334,6 @@
                 <w:b w:val="0"/>
                 <w:szCs w:val="24"/>
               </w:rPr>
-              <w:lastRenderedPageBreak/>
               <w:t>“</w:t>
             </w:r>
             <w:proofErr w:type="spellStart"/>
@@ -4433,6 +4426,7 @@
                 <w:b w:val="0"/>
                 <w:szCs w:val="24"/>
               </w:rPr>
+              <w:lastRenderedPageBreak/>
               <w:t xml:space="preserve">A compensation request could have one of </w:t>
             </w:r>
             <w:r>
@@ -5947,7 +5941,6 @@
                     <w:rPr>
                       <w:szCs w:val="24"/>
                     </w:rPr>
-                    <w:lastRenderedPageBreak/>
                     <w:t xml:space="preserve">Customer’s contract code: link to contract </w:t>
                   </w:r>
                   <w:r>
@@ -5982,6 +5975,7 @@
                     <w:rPr>
                       <w:szCs w:val="24"/>
                     </w:rPr>
+                    <w:lastRenderedPageBreak/>
                     <w:t>Customer’s contract type: text</w:t>
                   </w:r>
                 </w:p>
@@ -7298,7 +7292,6 @@
                     <w:rPr>
                       <w:szCs w:val="24"/>
                     </w:rPr>
-                    <w:lastRenderedPageBreak/>
                     <w:t>C</w:t>
                   </w:r>
                   <w:r>
@@ -7343,6 +7336,7 @@
                     <w:rPr>
                       <w:szCs w:val="24"/>
                     </w:rPr>
+                    <w:lastRenderedPageBreak/>
                     <w:t>C</w:t>
                   </w:r>
                   <w:r>
@@ -8957,8 +8951,14 @@
                 <w:b w:val="0"/>
                 <w:szCs w:val="24"/>
               </w:rPr>
-              <w:lastRenderedPageBreak/>
-              <w:t>There is at least 01 customer in the system.</w:t>
+              <w:t xml:space="preserve">There is at least </w:t>
+            </w:r>
+            <w:r>
+              <w:rPr>
+                <w:b w:val="0"/>
+                <w:szCs w:val="24"/>
+              </w:rPr>
+              <w:t>1 customer in the system.</w:t>
             </w:r>
           </w:p>
           <w:p>
@@ -8992,6 +8992,7 @@
               <w:rPr>
                 <w:szCs w:val="24"/>
               </w:rPr>
+              <w:lastRenderedPageBreak/>
               <w:t>Success</w:t>
             </w:r>
             <w:r>
@@ -10199,7 +10200,6 @@
                       <w:color w:val="000000" w:themeColor="text1" w:themeShade="BF"/>
                       <w:szCs w:val="24"/>
                     </w:rPr>
-                    <w:lastRenderedPageBreak/>
                     <w:t>Notify to staff created contract successfully</w:t>
                   </w:r>
                   <w:r>
@@ -10225,29 +10225,29 @@
               <w:rPr>
                 <w:szCs w:val="24"/>
               </w:rPr>
+              <w:t>Alternative Scenario:</w:t>
+            </w:r>
+            <w:r>
+              <w:rPr>
+                <w:b w:val="0"/>
+                <w:szCs w:val="24"/>
+              </w:rPr>
+              <w:t xml:space="preserve"> N/A</w:t>
+            </w:r>
+          </w:p>
+          <w:p>
+            <w:pPr>
+              <w:spacing w:after="0" w:line="240" w:lineRule="auto"/>
+              <w:rPr>
+                <w:b w:val="0"/>
+                <w:szCs w:val="24"/>
+              </w:rPr>
+            </w:pPr>
+            <w:r>
+              <w:rPr>
+                <w:szCs w:val="24"/>
+              </w:rPr>
               <w:lastRenderedPageBreak/>
-              <w:t>Alternative Scenario:</w:t>
-            </w:r>
-            <w:r>
-              <w:rPr>
-                <w:b w:val="0"/>
-                <w:szCs w:val="24"/>
-              </w:rPr>
-              <w:t xml:space="preserve"> N/A</w:t>
-            </w:r>
-          </w:p>
-          <w:p>
-            <w:pPr>
-              <w:spacing w:after="0" w:line="240" w:lineRule="auto"/>
-              <w:rPr>
-                <w:b w:val="0"/>
-                <w:szCs w:val="24"/>
-              </w:rPr>
-            </w:pPr>
-            <w:r>
-              <w:rPr>
-                <w:szCs w:val="24"/>
-              </w:rPr>
               <w:t>Exceptions:</w:t>
             </w:r>
           </w:p>
@@ -11061,14 +11061,7 @@
                 <w:b w:val="0"/>
                 <w:szCs w:val="24"/>
               </w:rPr>
-              <w:t xml:space="preserve">Contract’s </w:t>
-            </w:r>
-            <w:r>
-              <w:rPr>
-                <w:b w:val="0"/>
-                <w:szCs w:val="24"/>
-              </w:rPr>
-              <w:t>term will be rounded up to nearest month, for example: 2 months 18 days is 3 months</w:t>
+              <w:t>Contract’s term will be rounded up to nearest month, for example: 2 months 18 days is 3 months</w:t>
             </w:r>
           </w:p>
         </w:tc>
@@ -11764,7 +11757,6 @@
                 <w:b w:val="0"/>
                 <w:szCs w:val="24"/>
               </w:rPr>
-              <w:lastRenderedPageBreak/>
               <w:t>Contract’s status must be “No c</w:t>
             </w:r>
             <w:r>
@@ -11832,6 +11824,7 @@
               <w:rPr>
                 <w:szCs w:val="24"/>
               </w:rPr>
+              <w:lastRenderedPageBreak/>
               <w:t>Fail</w:t>
             </w:r>
             <w:r>
@@ -12095,19 +12088,7 @@
                     <w:rPr>
                       <w:szCs w:val="24"/>
                     </w:rPr>
-                    <w:t xml:space="preserve">Contract’s </w:t>
-                  </w:r>
-                  <w:r>
-                    <w:rPr>
-                      <w:szCs w:val="24"/>
-                    </w:rPr>
-                    <w:t>type</w:t>
-                  </w:r>
-                  <w:r>
-                    <w:rPr>
-                      <w:szCs w:val="24"/>
-                    </w:rPr>
-                    <w:t>: text</w:t>
+                    <w:t>Contract’s type: text</w:t>
                   </w:r>
                 </w:p>
                 <w:p>
@@ -12357,13 +12338,7 @@
                     <w:rPr>
                       <w:szCs w:val="24"/>
                     </w:rPr>
-                    <w:t xml:space="preserve">Delivery </w:t>
-                  </w:r>
-                  <w:r>
-                    <w:rPr>
-                      <w:szCs w:val="24"/>
-                    </w:rPr>
-                    <w:t>new card: free text input</w:t>
+                    <w:t>Delivery new card: free text input</w:t>
                   </w:r>
                 </w:p>
                 <w:p>
@@ -13432,7 +13407,6 @@
                 <w:b w:val="0"/>
                 <w:szCs w:val="24"/>
               </w:rPr>
-              <w:lastRenderedPageBreak/>
               <w:t>Contract’s expired date must not be earlier than contract’s start date.</w:t>
             </w:r>
           </w:p>
@@ -13489,6 +13463,7 @@
                     <w:rFonts w:ascii="Cambria Math" w:hAnsi="Cambria Math"/>
                     <w:szCs w:val="24"/>
                   </w:rPr>
+                  <w:lastRenderedPageBreak/>
                   <m:t xml:space="preserve">contract fee= </m:t>
                 </m:r>
                 <m:f>
@@ -13565,48 +13540,6 @@
                 <w:szCs w:val="24"/>
               </w:rPr>
               <w:t>.</w:t>
-            </w:r>
-          </w:p>
-          <w:p>
-            <w:pPr>
-              <w:pStyle w:val="ListParagraph"/>
-              <w:keepNext/>
-              <w:numPr>
-                <w:ilvl w:val="0"/>
-                <w:numId w:val="3"/>
-              </w:numPr>
-              <w:spacing w:after="0" w:line="240" w:lineRule="auto"/>
-              <w:rPr>
-                <w:szCs w:val="24"/>
-              </w:rPr>
-            </w:pPr>
-            <w:r>
-              <w:rPr>
-                <w:b w:val="0"/>
-                <w:szCs w:val="24"/>
-              </w:rPr>
-              <w:t>User only can request for new card if this contract owns an activating card.</w:t>
-            </w:r>
-          </w:p>
-          <w:p>
-            <w:pPr>
-              <w:pStyle w:val="ListParagraph"/>
-              <w:keepNext/>
-              <w:numPr>
-                <w:ilvl w:val="0"/>
-                <w:numId w:val="3"/>
-              </w:numPr>
-              <w:spacing w:after="0" w:line="240" w:lineRule="auto"/>
-              <w:rPr>
-                <w:szCs w:val="24"/>
-              </w:rPr>
-            </w:pPr>
-            <w:r>
-              <w:rPr>
-                <w:b w:val="0"/>
-                <w:szCs w:val="24"/>
-              </w:rPr>
-              <w:t>New card fee &amp; delivery card fee must by loaded from the system.</w:t>
             </w:r>
           </w:p>
         </w:tc>
@@ -14919,7 +14852,6 @@
               <w:rPr>
                 <w:szCs w:val="24"/>
               </w:rPr>
-              <w:lastRenderedPageBreak/>
               <w:t>Alternative Scenario:</w:t>
             </w:r>
             <w:r>
@@ -15140,6 +15072,7 @@
                     <w:rPr>
                       <w:szCs w:val="24"/>
                     </w:rPr>
+                    <w:lastRenderedPageBreak/>
                     <w:t>2</w:t>
                   </w:r>
                 </w:p>
@@ -16608,7 +16541,6 @@
                     <w:cnfStyle w:val="000000100000" w:firstRow="0" w:lastRow="0" w:firstColumn="0" w:lastColumn="0" w:oddVBand="0" w:evenVBand="0" w:oddHBand="1" w:evenHBand="0" w:firstRowFirstColumn="0" w:firstRowLastColumn="0" w:lastRowFirstColumn="0" w:lastRowLastColumn="0"/>
                   </w:pPr>
                   <w:r>
-                    <w:lastRenderedPageBreak/>
                     <w:t>Brand: free text input, required, length 2 – 20.</w:t>
                   </w:r>
                 </w:p>
@@ -16669,6 +16601,7 @@
                     <w:cnfStyle w:val="000000100000" w:firstRow="0" w:lastRow="0" w:firstColumn="0" w:lastColumn="0" w:oddVBand="0" w:evenVBand="0" w:oddHBand="1" w:evenHBand="0" w:firstRowFirstColumn="0" w:firstRowLastColumn="0" w:lastRowFirstColumn="0" w:lastRowLastColumn="0"/>
                   </w:pPr>
                   <w:r>
+                    <w:lastRenderedPageBreak/>
                     <w:t>Engine: free text input</w:t>
                   </w:r>
                   <w:r>
@@ -17440,6 +17373,8 @@
         <w:pStyle w:val="Heading6"/>
         <w:spacing w:before="0" w:line="240" w:lineRule="auto"/>
       </w:pPr>
+      <w:bookmarkStart w:id="0" w:name="_GoBack"/>
+      <w:bookmarkEnd w:id="0"/>
       <w:r>
         <w:t>&lt;Staff&gt; Update compensation history</w:t>
       </w:r>
@@ -18077,7 +18012,6 @@
                 <w:b w:val="0"/>
                 <w:szCs w:val="24"/>
               </w:rPr>
-              <w:lastRenderedPageBreak/>
               <w:t xml:space="preserve">Compensation is existed in </w:t>
             </w:r>
             <w:r>
@@ -18086,21 +18020,6 @@
                 <w:szCs w:val="24"/>
               </w:rPr>
               <w:t>the system</w:t>
-            </w:r>
-          </w:p>
-          <w:p>
-            <w:pPr>
-              <w:spacing w:after="0" w:line="240" w:lineRule="auto"/>
-              <w:rPr>
-                <w:b w:val="0"/>
-                <w:szCs w:val="24"/>
-              </w:rPr>
-            </w:pPr>
-            <w:r>
-              <w:rPr>
-                <w:szCs w:val="24"/>
-              </w:rPr>
-              <w:t>Post Conditions:</w:t>
             </w:r>
           </w:p>
           <w:p>
@@ -18118,8 +18037,45 @@
             </w:pPr>
             <w:r>
               <w:rPr>
-                <w:szCs w:val="24"/>
-              </w:rPr>
+                <w:b w:val="0"/>
+                <w:szCs w:val="24"/>
+              </w:rPr>
+              <w:t>If contract status is “Expired” or “Cancelled”, must not exceed update contract due date has been set up in the administrator’s configuration.</w:t>
+            </w:r>
+          </w:p>
+          <w:p>
+            <w:pPr>
+              <w:spacing w:after="0" w:line="240" w:lineRule="auto"/>
+              <w:rPr>
+                <w:b w:val="0"/>
+                <w:szCs w:val="24"/>
+              </w:rPr>
+            </w:pPr>
+            <w:r>
+              <w:rPr>
+                <w:szCs w:val="24"/>
+              </w:rPr>
+              <w:t>Post Conditions:</w:t>
+            </w:r>
+          </w:p>
+          <w:p>
+            <w:pPr>
+              <w:pStyle w:val="ListParagraph"/>
+              <w:numPr>
+                <w:ilvl w:val="0"/>
+                <w:numId w:val="6"/>
+              </w:numPr>
+              <w:spacing w:after="0" w:line="240" w:lineRule="auto"/>
+              <w:rPr>
+                <w:b w:val="0"/>
+                <w:szCs w:val="24"/>
+              </w:rPr>
+            </w:pPr>
+            <w:r>
+              <w:rPr>
+                <w:szCs w:val="24"/>
+              </w:rPr>
+              <w:lastRenderedPageBreak/>
               <w:t xml:space="preserve">Success: </w:t>
             </w:r>
             <w:r>
@@ -19246,7 +19202,6 @@
                       <w:b w:val="0"/>
                       <w:szCs w:val="24"/>
                     </w:rPr>
-                    <w:lastRenderedPageBreak/>
                     <w:t>Step</w:t>
                   </w:r>
                 </w:p>
@@ -19340,6 +19295,7 @@
                       <w:b w:val="0"/>
                       <w:szCs w:val="24"/>
                     </w:rPr>
+                    <w:lastRenderedPageBreak/>
                     <w:t>1</w:t>
                   </w:r>
                 </w:p>
@@ -19536,33 +19492,22 @@
                 <w:b w:val="0"/>
                 <w:szCs w:val="24"/>
               </w:rPr>
-              <w:t xml:space="preserve">Created date must not </w:t>
-            </w:r>
-            <w:proofErr w:type="spellStart"/>
-            <w:r>
-              <w:rPr>
-                <w:b w:val="0"/>
-                <w:szCs w:val="24"/>
-              </w:rPr>
-              <w:t>exeed</w:t>
-            </w:r>
-            <w:proofErr w:type="spellEnd"/>
-            <w:r>
-              <w:rPr>
-                <w:b w:val="0"/>
-                <w:szCs w:val="24"/>
-              </w:rPr>
-              <w:t xml:space="preserve"> current </w:t>
-            </w:r>
-            <w:proofErr w:type="gramStart"/>
-            <w:r>
-              <w:rPr>
-                <w:b w:val="0"/>
-                <w:szCs w:val="24"/>
-              </w:rPr>
-              <w:t>date.</w:t>
-            </w:r>
-            <w:proofErr w:type="gramEnd"/>
+              <w:t>Created date must not ex</w:t>
+            </w:r>
+            <w:r>
+              <w:rPr>
+                <w:b w:val="0"/>
+                <w:szCs w:val="24"/>
+              </w:rPr>
+              <w:t>c</w:t>
+            </w:r>
+            <w:r>
+              <w:rPr>
+                <w:b w:val="0"/>
+                <w:szCs w:val="24"/>
+              </w:rPr>
+              <w:t>eed current date.</w:t>
+            </w:r>
           </w:p>
           <w:p>
             <w:pPr>
@@ -20936,29 +20881,29 @@
               <w:rPr>
                 <w:szCs w:val="24"/>
               </w:rPr>
+              <w:t>Alternative Scenario:</w:t>
+            </w:r>
+            <w:r>
+              <w:rPr>
+                <w:b w:val="0"/>
+                <w:szCs w:val="24"/>
+              </w:rPr>
+              <w:t xml:space="preserve"> N/A</w:t>
+            </w:r>
+          </w:p>
+          <w:p>
+            <w:pPr>
+              <w:spacing w:after="0" w:line="240" w:lineRule="auto"/>
+              <w:rPr>
+                <w:b w:val="0"/>
+                <w:szCs w:val="24"/>
+              </w:rPr>
+            </w:pPr>
+            <w:r>
+              <w:rPr>
+                <w:szCs w:val="24"/>
+              </w:rPr>
               <w:lastRenderedPageBreak/>
-              <w:t>Alternative Scenario:</w:t>
-            </w:r>
-            <w:r>
-              <w:rPr>
-                <w:b w:val="0"/>
-                <w:szCs w:val="24"/>
-              </w:rPr>
-              <w:t xml:space="preserve"> N/A</w:t>
-            </w:r>
-          </w:p>
-          <w:p>
-            <w:pPr>
-              <w:spacing w:after="0" w:line="240" w:lineRule="auto"/>
-              <w:rPr>
-                <w:b w:val="0"/>
-                <w:szCs w:val="24"/>
-              </w:rPr>
-            </w:pPr>
-            <w:r>
-              <w:rPr>
-                <w:szCs w:val="24"/>
-              </w:rPr>
               <w:t>Exceptions:</w:t>
             </w:r>
           </w:p>
@@ -22641,7 +22586,6 @@
                       <w:b w:val="0"/>
                       <w:szCs w:val="24"/>
                     </w:rPr>
-                    <w:lastRenderedPageBreak/>
                     <w:t>Step</w:t>
                   </w:r>
                 </w:p>
@@ -22735,6 +22679,7 @@
                       <w:b w:val="0"/>
                       <w:szCs w:val="24"/>
                     </w:rPr>
+                    <w:lastRenderedPageBreak/>
                     <w:t>1</w:t>
                   </w:r>
                 </w:p>
@@ -24259,7 +24204,6 @@
                     <w:rPr>
                       <w:szCs w:val="24"/>
                     </w:rPr>
-                    <w:lastRenderedPageBreak/>
                     <w:t>Device</w:t>
                   </w:r>
                   <w:r>
@@ -24315,6 +24259,7 @@
                     <w:rPr>
                       <w:szCs w:val="24"/>
                     </w:rPr>
+                    <w:lastRenderedPageBreak/>
                     <w:t>Responde</w:t>
                   </w:r>
                   <w:proofErr w:type="spellEnd"/>
@@ -24364,15 +24309,7 @@
                     <w:rPr>
                       <w:szCs w:val="24"/>
                     </w:rPr>
-                    <w:t>C</w:t>
-                  </w:r>
-                  <w:bookmarkStart w:id="0" w:name="_GoBack"/>
-                  <w:bookmarkEnd w:id="0"/>
-                  <w:r>
-                    <w:rPr>
-                      <w:szCs w:val="24"/>
-                    </w:rPr>
-                    <w:t>ontract code: link to contract detail</w:t>
+                    <w:t>Contract code: link to contract detail</w:t>
                   </w:r>
                 </w:p>
                 <w:p>
@@ -24914,6 +24851,7 @@
         <w:docPartUnique/>
       </w:docPartObj>
     </w:sdtPr>
+    <w:sdtEndPr/>
     <w:sdtContent>
       <w:sdt>
         <w:sdtPr>
@@ -24923,6 +24861,7 @@
             <w:docPartUnique/>
           </w:docPartObj>
         </w:sdtPr>
+        <w:sdtEndPr/>
         <w:sdtContent>
           <w:p>
             <w:pPr>
@@ -30046,565 +29985,6 @@
 </w:styles>
 </file>
 
-<file path=word/glossary/document.xml><?xml version="1.0" encoding="utf-8"?>
-<w:glossaryDocument xmlns:wpc="http://schemas.microsoft.com/office/word/2010/wordprocessingCanvas" xmlns:mc="http://schemas.openxmlformats.org/markup-compatibility/2006" xmlns:o="urn:schemas-microsoft-com:office:office" xmlns:r="http://schemas.openxmlformats.org/officeDocument/2006/relationships" xmlns:m="http://schemas.openxmlformats.org/officeDocument/2006/math" xmlns:v="urn:schemas-microsoft-com:vml" xmlns:wp14="http://schemas.microsoft.com/office/word/2010/wordprocessingDrawing" xmlns:wp="http://schemas.openxmlformats.org/drawingml/2006/wordprocessingDrawing" xmlns:w10="urn:schemas-microsoft-com:office:word" xmlns:w="http://schemas.openxmlformats.org/wordprocessingml/2006/main" xmlns:w14="http://schemas.microsoft.com/office/word/2010/wordml" xmlns:w15="http://schemas.microsoft.com/office/word/2012/wordml" xmlns:wpg="http://schemas.microsoft.com/office/word/2010/wordprocessingGroup" xmlns:wpi="http://schemas.microsoft.com/office/word/2010/wordprocessingInk" xmlns:wne="http://schemas.microsoft.com/office/word/2006/wordml" xmlns:wps="http://schemas.microsoft.com/office/word/2010/wordprocessingShape" mc:Ignorable="w14 w15 wp14"/>
-</file>
-
-<file path=word/glossary/fontTable.xml><?xml version="1.0" encoding="utf-8"?>
-<w:fonts xmlns:mc="http://schemas.openxmlformats.org/markup-compatibility/2006" xmlns:r="http://schemas.openxmlformats.org/officeDocument/2006/relationships" xmlns:w="http://schemas.openxmlformats.org/wordprocessingml/2006/main" xmlns:w14="http://schemas.microsoft.com/office/word/2010/wordml" xmlns:w15="http://schemas.microsoft.com/office/word/2012/wordml" mc:Ignorable="w14 w15">
-  <w:font w:name="Calibri">
-    <w:panose1 w:val="020F0502020204030204"/>
-    <w:charset w:val="00"/>
-    <w:family w:val="swiss"/>
-    <w:pitch w:val="variable"/>
-    <w:sig w:usb0="E00002FF" w:usb1="4000ACFF" w:usb2="00000001" w:usb3="00000000" w:csb0="0000019F" w:csb1="00000000"/>
-  </w:font>
-  <w:font w:name="Times New Roman">
-    <w:panose1 w:val="02020603050405020304"/>
-    <w:charset w:val="00"/>
-    <w:family w:val="roman"/>
-    <w:pitch w:val="variable"/>
-    <w:sig w:usb0="E0002EFF" w:usb1="C0007843" w:usb2="00000009" w:usb3="00000000" w:csb0="000001FF" w:csb1="00000000"/>
-  </w:font>
-  <w:font w:name="Courier New">
-    <w:panose1 w:val="02070309020205020404"/>
-    <w:charset w:val="00"/>
-    <w:family w:val="modern"/>
-    <w:pitch w:val="fixed"/>
-    <w:sig w:usb0="E0002AFF" w:usb1="C0007843" w:usb2="00000009" w:usb3="00000000" w:csb0="000001FF" w:csb1="00000000"/>
-  </w:font>
-  <w:font w:name="Wingdings">
-    <w:panose1 w:val="05000000000000000000"/>
-    <w:charset w:val="02"/>
-    <w:family w:val="auto"/>
-    <w:pitch w:val="variable"/>
-    <w:sig w:usb0="00000000" w:usb1="10000000" w:usb2="00000000" w:usb3="00000000" w:csb0="80000000" w:csb1="00000000"/>
-  </w:font>
-  <w:font w:name="Symbol">
-    <w:panose1 w:val="05050102010706020507"/>
-    <w:charset w:val="02"/>
-    <w:family w:val="roman"/>
-    <w:pitch w:val="variable"/>
-    <w:sig w:usb0="00000000" w:usb1="10000000" w:usb2="00000000" w:usb3="00000000" w:csb0="80000000" w:csb1="00000000"/>
-  </w:font>
-  <w:font w:name="Calibri Light">
-    <w:panose1 w:val="020F0302020204030204"/>
-    <w:charset w:val="00"/>
-    <w:family w:val="swiss"/>
-    <w:pitch w:val="variable"/>
-    <w:sig w:usb0="A00002EF" w:usb1="4000207B" w:usb2="00000000" w:usb3="00000000" w:csb0="0000019F" w:csb1="00000000"/>
-  </w:font>
-  <w:font w:name="Segoe UI">
-    <w:panose1 w:val="020B0502040204020203"/>
-    <w:charset w:val="00"/>
-    <w:family w:val="swiss"/>
-    <w:pitch w:val="variable"/>
-    <w:sig w:usb0="E4002EFF" w:usb1="C000E47F" w:usb2="00000009" w:usb3="00000000" w:csb0="000001FF" w:csb1="00000000"/>
-  </w:font>
-  <w:font w:name="Cambria">
-    <w:panose1 w:val="02040503050406030204"/>
-    <w:charset w:val="00"/>
-    <w:family w:val="roman"/>
-    <w:pitch w:val="variable"/>
-    <w:sig w:usb0="E00002FF" w:usb1="400004FF" w:usb2="00000000" w:usb3="00000000" w:csb0="0000019F" w:csb1="00000000"/>
-  </w:font>
-  <w:font w:name="Helvetica">
-    <w:panose1 w:val="020B0604020202020204"/>
-    <w:charset w:val="00"/>
-    <w:family w:val="swiss"/>
-    <w:pitch w:val="variable"/>
-    <w:sig w:usb0="E0002AFF" w:usb1="C0007843" w:usb2="00000009" w:usb3="00000000" w:csb0="000001FF" w:csb1="00000000"/>
-  </w:font>
-  <w:font w:name="Cambria Math">
-    <w:panose1 w:val="02040503050406030204"/>
-    <w:charset w:val="00"/>
-    <w:family w:val="roman"/>
-    <w:pitch w:val="variable"/>
-    <w:sig w:usb0="E00002FF" w:usb1="420024FF" w:usb2="00000000" w:usb3="00000000" w:csb0="0000019F" w:csb1="00000000"/>
-  </w:font>
-</w:fonts>
-</file>
-
-<file path=word/glossary/settings.xml><?xml version="1.0" encoding="utf-8"?>
-<w:settings xmlns:mc="http://schemas.openxmlformats.org/markup-compatibility/2006" xmlns:o="urn:schemas-microsoft-com:office:office" xmlns:r="http://schemas.openxmlformats.org/officeDocument/2006/relationships" xmlns:m="http://schemas.openxmlformats.org/officeDocument/2006/math" xmlns:v="urn:schemas-microsoft-com:vml" xmlns:w10="urn:schemas-microsoft-com:office:word" xmlns:w="http://schemas.openxmlformats.org/wordprocessingml/2006/main" xmlns:w14="http://schemas.microsoft.com/office/word/2010/wordml" xmlns:w15="http://schemas.microsoft.com/office/word/2012/wordml" xmlns:sl="http://schemas.openxmlformats.org/schemaLibrary/2006/main" mc:Ignorable="w14 w15">
-  <w:view w:val="normal"/>
-  <w:defaultTabStop w:val="720"/>
-  <w:characterSpacingControl w:val="doNotCompress"/>
-  <w:compat>
-    <w:useFELayout/>
-    <w:compatSetting w:name="compatibilityMode" w:uri="http://schemas.microsoft.com/office/word" w:val="15"/>
-    <w:compatSetting w:name="overrideTableStyleFontSizeAndJustification" w:uri="http://schemas.microsoft.com/office/word" w:val="1"/>
-    <w:compatSetting w:name="enableOpenTypeFeatures" w:uri="http://schemas.microsoft.com/office/word" w:val="1"/>
-    <w:compatSetting w:name="doNotFlipMirrorIndents" w:uri="http://schemas.microsoft.com/office/word" w:val="1"/>
-    <w:compatSetting w:name="differentiateMultirowTableHeaders" w:uri="http://schemas.microsoft.com/office/word" w:val="1"/>
-  </w:compat>
-  <w:rsids>
-    <w:rsidRoot w:val="00A84C94"/>
-    <w:rsid w:val="0094724E"/>
-    <w:rsid w:val="00A84C94"/>
-  </w:rsids>
-  <m:mathPr>
-    <m:mathFont m:val="Cambria Math"/>
-    <m:brkBin m:val="before"/>
-    <m:brkBinSub m:val="--"/>
-    <m:smallFrac m:val="0"/>
-    <m:dispDef/>
-    <m:lMargin m:val="0"/>
-    <m:rMargin m:val="0"/>
-    <m:defJc m:val="centerGroup"/>
-    <m:wrapIndent m:val="1440"/>
-    <m:intLim m:val="subSup"/>
-    <m:naryLim m:val="undOvr"/>
-  </m:mathPr>
-  <w:themeFontLang w:val="en-US"/>
-  <w:clrSchemeMapping w:bg1="light1" w:t1="dark1" w:bg2="light2" w:t2="dark2" w:accent1="accent1" w:accent2="accent2" w:accent3="accent3" w:accent4="accent4" w:accent5="accent5" w:accent6="accent6" w:hyperlink="hyperlink" w:followedHyperlink="followedHyperlink"/>
-  <w:decimalSymbol w:val="."/>
-  <w:listSeparator w:val=","/>
-  <w15:chartTrackingRefBased/>
-</w:settings>
-</file>
-
-<file path=word/glossary/styles.xml><?xml version="1.0" encoding="utf-8"?>
-<w:styles xmlns:mc="http://schemas.openxmlformats.org/markup-compatibility/2006" xmlns:r="http://schemas.openxmlformats.org/officeDocument/2006/relationships" xmlns:w="http://schemas.openxmlformats.org/wordprocessingml/2006/main" xmlns:w14="http://schemas.microsoft.com/office/word/2010/wordml" xmlns:w15="http://schemas.microsoft.com/office/word/2012/wordml" mc:Ignorable="w14 w15">
-  <w:docDefaults>
-    <w:rPrDefault>
-      <w:rPr>
-        <w:rFonts w:asciiTheme="minorHAnsi" w:eastAsiaTheme="minorEastAsia" w:hAnsiTheme="minorHAnsi" w:cstheme="minorBidi"/>
-        <w:sz w:val="22"/>
-        <w:szCs w:val="22"/>
-        <w:lang w:val="en-US" w:eastAsia="en-US" w:bidi="ar-SA"/>
-      </w:rPr>
-    </w:rPrDefault>
-    <w:pPrDefault>
-      <w:pPr>
-        <w:spacing w:after="160" w:line="259" w:lineRule="auto"/>
-      </w:pPr>
-    </w:pPrDefault>
-  </w:docDefaults>
-  <w:latentStyles w:defLockedState="0" w:defUIPriority="99" w:defSemiHidden="0" w:defUnhideWhenUsed="0" w:defQFormat="0" w:count="371">
-    <w:lsdException w:name="Normal" w:uiPriority="0" w:qFormat="1"/>
-    <w:lsdException w:name="heading 1" w:uiPriority="9" w:qFormat="1"/>
-    <w:lsdException w:name="heading 2" w:semiHidden="1" w:uiPriority="9" w:unhideWhenUsed="1" w:qFormat="1"/>
-    <w:lsdException w:name="heading 3" w:semiHidden="1" w:uiPriority="9" w:unhideWhenUsed="1" w:qFormat="1"/>
-    <w:lsdException w:name="heading 4" w:semiHidden="1" w:uiPriority="9" w:unhideWhenUsed="1" w:qFormat="1"/>
-    <w:lsdException w:name="heading 5" w:semiHidden="1" w:uiPriority="9" w:unhideWhenUsed="1" w:qFormat="1"/>
-    <w:lsdException w:name="heading 6" w:semiHidden="1" w:uiPriority="9" w:unhideWhenUsed="1" w:qFormat="1"/>
-    <w:lsdException w:name="heading 7" w:semiHidden="1" w:uiPriority="9" w:unhideWhenUsed="1" w:qFormat="1"/>
-    <w:lsdException w:name="heading 8" w:semiHidden="1" w:uiPriority="9" w:unhideWhenUsed="1" w:qFormat="1"/>
-    <w:lsdException w:name="heading 9" w:semiHidden="1" w:uiPriority="9" w:unhideWhenUsed="1" w:qFormat="1"/>
-    <w:lsdException w:name="index 1" w:semiHidden="1" w:unhideWhenUsed="1"/>
-    <w:lsdException w:name="index 2" w:semiHidden="1" w:unhideWhenUsed="1"/>
-    <w:lsdException w:name="index 3" w:semiHidden="1" w:unhideWhenUsed="1"/>
-    <w:lsdException w:name="index 4" w:semiHidden="1" w:unhideWhenUsed="1"/>
-    <w:lsdException w:name="index 5" w:semiHidden="1" w:unhideWhenUsed="1"/>
-    <w:lsdException w:name="index 6" w:semiHidden="1" w:unhideWhenUsed="1"/>
-    <w:lsdException w:name="index 7" w:semiHidden="1" w:unhideWhenUsed="1"/>
-    <w:lsdException w:name="index 8" w:semiHidden="1" w:unhideWhenUsed="1"/>
-    <w:lsdException w:name="index 9" w:semiHidden="1" w:unhideWhenUsed="1"/>
-    <w:lsdException w:name="toc 1" w:semiHidden="1" w:uiPriority="39" w:unhideWhenUsed="1"/>
-    <w:lsdException w:name="toc 2" w:semiHidden="1" w:uiPriority="39" w:unhideWhenUsed="1"/>
-    <w:lsdException w:name="toc 3" w:semiHidden="1" w:uiPriority="39" w:unhideWhenUsed="1"/>
-    <w:lsdException w:name="toc 4" w:semiHidden="1" w:uiPriority="39" w:unhideWhenUsed="1"/>
-    <w:lsdException w:name="toc 5" w:semiHidden="1" w:uiPriority="39" w:unhideWhenUsed="1"/>
-    <w:lsdException w:name="toc 6" w:semiHidden="1" w:uiPriority="39" w:unhideWhenUsed="1"/>
-    <w:lsdException w:name="toc 7" w:semiHidden="1" w:uiPriority="39" w:unhideWhenUsed="1"/>
-    <w:lsdException w:name="toc 8" w:semiHidden="1" w:uiPriority="39" w:unhideWhenUsed="1"/>
-    <w:lsdException w:name="toc 9" w:semiHidden="1" w:uiPriority="39" w:unhideWhenUsed="1"/>
-    <w:lsdException w:name="Normal Indent" w:semiHidden="1" w:unhideWhenUsed="1"/>
-    <w:lsdException w:name="footnote text" w:semiHidden="1" w:unhideWhenUsed="1"/>
-    <w:lsdException w:name="annotation text" w:semiHidden="1" w:unhideWhenUsed="1"/>
-    <w:lsdException w:name="header" w:semiHidden="1" w:unhideWhenUsed="1"/>
-    <w:lsdException w:name="footer" w:semiHidden="1" w:unhideWhenUsed="1"/>
-    <w:lsdException w:name="index heading" w:semiHidden="1" w:unhideWhenUsed="1"/>
-    <w:lsdException w:name="caption" w:semiHidden="1" w:uiPriority="35" w:unhideWhenUsed="1" w:qFormat="1"/>
-    <w:lsdException w:name="table of figures" w:semiHidden="1" w:unhideWhenUsed="1"/>
-    <w:lsdException w:name="envelope address" w:semiHidden="1" w:unhideWhenUsed="1"/>
-    <w:lsdException w:name="envelope return" w:semiHidden="1" w:unhideWhenUsed="1"/>
-    <w:lsdException w:name="footnote reference" w:semiHidden="1" w:unhideWhenUsed="1"/>
-    <w:lsdException w:name="annotation reference" w:semiHidden="1" w:unhideWhenUsed="1"/>
-    <w:lsdException w:name="line number" w:semiHidden="1" w:unhideWhenUsed="1"/>
-    <w:lsdException w:name="page number" w:semiHidden="1" w:unhideWhenUsed="1"/>
-    <w:lsdException w:name="endnote reference" w:semiHidden="1" w:unhideWhenUsed="1"/>
-    <w:lsdException w:name="endnote text" w:semiHidden="1" w:unhideWhenUsed="1"/>
-    <w:lsdException w:name="table of authorities" w:semiHidden="1" w:unhideWhenUsed="1"/>
-    <w:lsdException w:name="macro" w:semiHidden="1" w:unhideWhenUsed="1"/>
-    <w:lsdException w:name="toa heading" w:semiHidden="1" w:unhideWhenUsed="1"/>
-    <w:lsdException w:name="List" w:semiHidden="1" w:unhideWhenUsed="1"/>
-    <w:lsdException w:name="List Bullet" w:semiHidden="1" w:unhideWhenUsed="1"/>
-    <w:lsdException w:name="List Number" w:semiHidden="1" w:unhideWhenUsed="1"/>
-    <w:lsdException w:name="List 2" w:semiHidden="1" w:unhideWhenUsed="1"/>
-    <w:lsdException w:name="List 3" w:semiHidden="1" w:unhideWhenUsed="1"/>
-    <w:lsdException w:name="List 4" w:semiHidden="1" w:unhideWhenUsed="1"/>
-    <w:lsdException w:name="List 5" w:semiHidden="1" w:unhideWhenUsed="1"/>
-    <w:lsdException w:name="List Bullet 2" w:semiHidden="1" w:unhideWhenUsed="1"/>
-    <w:lsdException w:name="List Bullet 3" w:semiHidden="1" w:unhideWhenUsed="1"/>
-    <w:lsdException w:name="List Bullet 4" w:semiHidden="1" w:unhideWhenUsed="1"/>
-    <w:lsdException w:name="List Bullet 5" w:semiHidden="1" w:unhideWhenUsed="1"/>
-    <w:lsdException w:name="List Number 2" w:semiHidden="1" w:unhideWhenUsed="1"/>
-    <w:lsdException w:name="List Number 3" w:semiHidden="1" w:unhideWhenUsed="1"/>
-    <w:lsdException w:name="List Number 4" w:semiHidden="1" w:unhideWhenUsed="1"/>
-    <w:lsdException w:name="List Number 5" w:semiHidden="1" w:unhideWhenUsed="1"/>
-    <w:lsdException w:name="Title" w:uiPriority="10" w:qFormat="1"/>
-    <w:lsdException w:name="Closing" w:semiHidden="1" w:unhideWhenUsed="1"/>
-    <w:lsdException w:name="Signature" w:semiHidden="1" w:unhideWhenUsed="1"/>
-    <w:lsdException w:name="Default Paragraph Font" w:semiHidden="1" w:uiPriority="1" w:unhideWhenUsed="1"/>
-    <w:lsdException w:name="Body Text" w:semiHidden="1" w:unhideWhenUsed="1"/>
-    <w:lsdException w:name="Body Text Indent" w:semiHidden="1" w:unhideWhenUsed="1"/>
-    <w:lsdException w:name="List Continue" w:semiHidden="1" w:unhideWhenUsed="1"/>
-    <w:lsdException w:name="List Continue 2" w:semiHidden="1" w:unhideWhenUsed="1"/>
-    <w:lsdException w:name="List Continue 3" w:semiHidden="1" w:unhideWhenUsed="1"/>
-    <w:lsdException w:name="List Continue 4" w:semiHidden="1" w:unhideWhenUsed="1"/>
-    <w:lsdException w:name="List Continue 5" w:semiHidden="1" w:unhideWhenUsed="1"/>
-    <w:lsdException w:name="Message Header" w:semiHidden="1" w:unhideWhenUsed="1"/>
-    <w:lsdException w:name="Subtitle" w:uiPriority="11" w:qFormat="1"/>
-    <w:lsdException w:name="Salutation" w:semiHidden="1" w:unhideWhenUsed="1"/>
-    <w:lsdException w:name="Date" w:semiHidden="1" w:unhideWhenUsed="1"/>
-    <w:lsdException w:name="Body Text First Indent" w:semiHidden="1" w:unhideWhenUsed="1"/>
-    <w:lsdException w:name="Body Text First Indent 2" w:semiHidden="1" w:unhideWhenUsed="1"/>
-    <w:lsdException w:name="Note Heading" w:semiHidden="1" w:unhideWhenUsed="1"/>
-    <w:lsdException w:name="Body Text 2" w:semiHidden="1" w:unhideWhenUsed="1"/>
-    <w:lsdException w:name="Body Text 3" w:semiHidden="1" w:unhideWhenUsed="1"/>
-    <w:lsdException w:name="Body Text Indent 2" w:semiHidden="1" w:unhideWhenUsed="1"/>
-    <w:lsdException w:name="Body Text Indent 3" w:semiHidden="1" w:unhideWhenUsed="1"/>
-    <w:lsdException w:name="Block Text" w:semiHidden="1" w:unhideWhenUsed="1"/>
-    <w:lsdException w:name="Hyperlink" w:semiHidden="1" w:unhideWhenUsed="1"/>
-    <w:lsdException w:name="FollowedHyperlink" w:semiHidden="1" w:unhideWhenUsed="1"/>
-    <w:lsdException w:name="Strong" w:uiPriority="22" w:qFormat="1"/>
-    <w:lsdException w:name="Emphasis" w:uiPriority="20" w:qFormat="1"/>
-    <w:lsdException w:name="Document Map" w:semiHidden="1" w:unhideWhenUsed="1"/>
-    <w:lsdException w:name="Plain Text" w:semiHidden="1" w:unhideWhenUsed="1"/>
-    <w:lsdException w:name="E-mail Signature" w:semiHidden="1" w:unhideWhenUsed="1"/>
-    <w:lsdException w:name="HTML Top of Form" w:semiHidden="1" w:unhideWhenUsed="1"/>
-    <w:lsdException w:name="HTML Bottom of Form" w:semiHidden="1" w:unhideWhenUsed="1"/>
-    <w:lsdException w:name="Normal (Web)" w:semiHidden="1" w:unhideWhenUsed="1"/>
-    <w:lsdException w:name="HTML Acronym" w:semiHidden="1" w:unhideWhenUsed="1"/>
-    <w:lsdException w:name="HTML Address" w:semiHidden="1" w:unhideWhenUsed="1"/>
-    <w:lsdException w:name="HTML Cite" w:semiHidden="1" w:unhideWhenUsed="1"/>
-    <w:lsdException w:name="HTML Code" w:semiHidden="1" w:unhideWhenUsed="1"/>
-    <w:lsdException w:name="HTML Definition" w:semiHidden="1" w:unhideWhenUsed="1"/>
-    <w:lsdException w:name="HTML Keyboard" w:semiHidden="1" w:unhideWhenUsed="1"/>
-    <w:lsdException w:name="HTML Preformatted" w:semiHidden="1" w:unhideWhenUsed="1"/>
-    <w:lsdException w:name="HTML Sample" w:semiHidden="1" w:unhideWhenUsed="1"/>
-    <w:lsdException w:name="HTML Typewriter" w:semiHidden="1" w:unhideWhenUsed="1"/>
-    <w:lsdException w:name="HTML Variable" w:semiHidden="1" w:unhideWhenUsed="1"/>
-    <w:lsdException w:name="Normal Table" w:semiHidden="1" w:unhideWhenUsed="1"/>
-    <w:lsdException w:name="annotation subject" w:semiHidden="1" w:unhideWhenUsed="1"/>
-    <w:lsdException w:name="No List" w:semiHidden="1" w:unhideWhenUsed="1"/>
-    <w:lsdException w:name="Outline List 1" w:semiHidden="1" w:unhideWhenUsed="1"/>
-    <w:lsdException w:name="Outline List 2" w:semiHidden="1" w:unhideWhenUsed="1"/>
-    <w:lsdException w:name="Outline List 3" w:semiHidden="1" w:unhideWhenUsed="1"/>
-    <w:lsdException w:name="Table Simple 1" w:semiHidden="1" w:unhideWhenUsed="1"/>
-    <w:lsdException w:name="Table Simple 2" w:semiHidden="1" w:unhideWhenUsed="1"/>
-    <w:lsdException w:name="Table Simple 3" w:semiHidden="1" w:unhideWhenUsed="1"/>
-    <w:lsdException w:name="Table Classic 1" w:semiHidden="1" w:unhideWhenUsed="1"/>
-    <w:lsdException w:name="Table Classic 2" w:semiHidden="1" w:unhideWhenUsed="1"/>
-    <w:lsdException w:name="Table Classic 3" w:semiHidden="1" w:unhideWhenUsed="1"/>
-    <w:lsdException w:name="Table Classic 4" w:semiHidden="1" w:unhideWhenUsed="1"/>
-    <w:lsdException w:name="Table Colorful 1" w:semiHidden="1" w:unhideWhenUsed="1"/>
-    <w:lsdException w:name="Table Colorful 2" w:semiHidden="1" w:unhideWhenUsed="1"/>
-    <w:lsdException w:name="Table Colorful 3" w:semiHidden="1" w:unhideWhenUsed="1"/>
-    <w:lsdException w:name="Table Columns 1" w:semiHidden="1" w:unhideWhenUsed="1"/>
-    <w:lsdException w:name="Table Columns 2" w:semiHidden="1" w:unhideWhenUsed="1"/>
-    <w:lsdException w:name="Table Columns 3" w:semiHidden="1" w:unhideWhenUsed="1"/>
-    <w:lsdException w:name="Table Columns 4" w:semiHidden="1" w:unhideWhenUsed="1"/>
-    <w:lsdException w:name="Table Columns 5" w:semiHidden="1" w:unhideWhenUsed="1"/>
-    <w:lsdException w:name="Table Grid 1" w:semiHidden="1" w:unhideWhenUsed="1"/>
-    <w:lsdException w:name="Table Grid 2" w:semiHidden="1" w:unhideWhenUsed="1"/>
-    <w:lsdException w:name="Table Grid 3" w:semiHidden="1" w:unhideWhenUsed="1"/>
-    <w:lsdException w:name="Table Grid 4" w:semiHidden="1" w:unhideWhenUsed="1"/>
-    <w:lsdException w:name="Table Grid 5" w:semiHidden="1" w:unhideWhenUsed="1"/>
-    <w:lsdException w:name="Table Grid 6" w:semiHidden="1" w:unhideWhenUsed="1"/>
-    <w:lsdException w:name="Table Grid 7" w:semiHidden="1" w:unhideWhenUsed="1"/>
-    <w:lsdException w:name="Table Grid 8" w:semiHidden="1" w:unhideWhenUsed="1"/>
-    <w:lsdException w:name="Table List 1" w:semiHidden="1" w:unhideWhenUsed="1"/>
-    <w:lsdException w:name="Table List 2" w:semiHidden="1" w:unhideWhenUsed="1"/>
-    <w:lsdException w:name="Table List 3" w:semiHidden="1" w:unhideWhenUsed="1"/>
-    <w:lsdException w:name="Table List 4" w:semiHidden="1" w:unhideWhenUsed="1"/>
-    <w:lsdException w:name="Table List 5" w:semiHidden="1" w:unhideWhenUsed="1"/>
-    <w:lsdException w:name="Table List 6" w:semiHidden="1" w:unhideWhenUsed="1"/>
-    <w:lsdException w:name="Table List 7" w:semiHidden="1" w:unhideWhenUsed="1"/>
-    <w:lsdException w:name="Table List 8" w:semiHidden="1" w:unhideWhenUsed="1"/>
-    <w:lsdException w:name="Table 3D effects 1" w:semiHidden="1" w:unhideWhenUsed="1"/>
-    <w:lsdException w:name="Table 3D effects 2" w:semiHidden="1" w:unhideWhenUsed="1"/>
-    <w:lsdException w:name="Table 3D effects 3" w:semiHidden="1" w:unhideWhenUsed="1"/>
-    <w:lsdException w:name="Table Contemporary" w:semiHidden="1" w:unhideWhenUsed="1"/>
-    <w:lsdException w:name="Table Elegant" w:semiHidden="1" w:unhideWhenUsed="1"/>
-    <w:lsdException w:name="Table Professional" w:semiHidden="1" w:unhideWhenUsed="1"/>
-    <w:lsdException w:name="Table Subtle 1" w:semiHidden="1" w:unhideWhenUsed="1"/>
-    <w:lsdException w:name="Table Subtle 2" w:semiHidden="1" w:unhideWhenUsed="1"/>
-    <w:lsdException w:name="Table Web 1" w:semiHidden="1" w:unhideWhenUsed="1"/>
-    <w:lsdException w:name="Table Web 2" w:semiHidden="1" w:unhideWhenUsed="1"/>
-    <w:lsdException w:name="Table Web 3" w:semiHidden="1" w:unhideWhenUsed="1"/>
-    <w:lsdException w:name="Balloon Text" w:semiHidden="1" w:unhideWhenUsed="1"/>
-    <w:lsdException w:name="Table Grid" w:uiPriority="39"/>
-    <w:lsdException w:name="Table Theme" w:semiHidden="1" w:unhideWhenUsed="1"/>
-    <w:lsdException w:name="Placeholder Text" w:semiHidden="1"/>
-    <w:lsdException w:name="No Spacing" w:uiPriority="1" w:qFormat="1"/>
-    <w:lsdException w:name="Light Shading" w:uiPriority="60"/>
-    <w:lsdException w:name="Light List" w:uiPriority="61"/>
-    <w:lsdException w:name="Light Grid" w:uiPriority="62"/>
-    <w:lsdException w:name="Medium Shading 1" w:uiPriority="63"/>
-    <w:lsdException w:name="Medium Shading 2" w:uiPriority="64"/>
-    <w:lsdException w:name="Medium List 1" w:uiPriority="65"/>
-    <w:lsdException w:name="Medium List 2" w:uiPriority="66"/>
-    <w:lsdException w:name="Medium Grid 1" w:uiPriority="67"/>
-    <w:lsdException w:name="Medium Grid 2" w:uiPriority="68"/>
-    <w:lsdException w:name="Medium Grid 3" w:uiPriority="69"/>
-    <w:lsdException w:name="Dark List" w:uiPriority="70"/>
-    <w:lsdException w:name="Colorful Shading" w:uiPriority="71"/>
-    <w:lsdException w:name="Colorful List" w:uiPriority="72"/>
-    <w:lsdException w:name="Colorful Grid" w:uiPriority="73"/>
-    <w:lsdException w:name="Light Shading Accent 1" w:uiPriority="60"/>
-    <w:lsdException w:name="Light List Accent 1" w:uiPriority="61"/>
-    <w:lsdException w:name="Light Grid Accent 1" w:uiPriority="62"/>
-    <w:lsdException w:name="Medium Shading 1 Accent 1" w:uiPriority="63"/>
-    <w:lsdException w:name="Medium Shading 2 Accent 1" w:uiPriority="64"/>
-    <w:lsdException w:name="Medium List 1 Accent 1" w:uiPriority="65"/>
-    <w:lsdException w:name="Revision" w:semiHidden="1"/>
-    <w:lsdException w:name="List Paragraph" w:uiPriority="34" w:qFormat="1"/>
-    <w:lsdException w:name="Quote" w:uiPriority="29" w:qFormat="1"/>
-    <w:lsdException w:name="Intense Quote" w:uiPriority="30" w:qFormat="1"/>
-    <w:lsdException w:name="Medium List 2 Accent 1" w:uiPriority="66"/>
-    <w:lsdException w:name="Medium Grid 1 Accent 1" w:uiPriority="67"/>
-    <w:lsdException w:name="Medium Grid 2 Accent 1" w:uiPriority="68"/>
-    <w:lsdException w:name="Medium Grid 3 Accent 1" w:uiPriority="69"/>
-    <w:lsdException w:name="Dark List Accent 1" w:uiPriority="70"/>
-    <w:lsdException w:name="Colorful Shading Accent 1" w:uiPriority="71"/>
-    <w:lsdException w:name="Colorful List Accent 1" w:uiPriority="72"/>
-    <w:lsdException w:name="Colorful Grid Accent 1" w:uiPriority="73"/>
-    <w:lsdException w:name="Light Shading Accent 2" w:uiPriority="60"/>
-    <w:lsdException w:name="Light List Accent 2" w:uiPriority="61"/>
-    <w:lsdException w:name="Light Grid Accent 2" w:uiPriority="62"/>
-    <w:lsdException w:name="Medium Shading 1 Accent 2" w:uiPriority="63"/>
-    <w:lsdException w:name="Medium Shading 2 Accent 2" w:uiPriority="64"/>
-    <w:lsdException w:name="Medium List 1 Accent 2" w:uiPriority="65"/>
-    <w:lsdException w:name="Medium List 2 Accent 2" w:uiPriority="66"/>
-    <w:lsdException w:name="Medium Grid 1 Accent 2" w:uiPriority="67"/>
-    <w:lsdException w:name="Medium Grid 2 Accent 2" w:uiPriority="68"/>
-    <w:lsdException w:name="Medium Grid 3 Accent 2" w:uiPriority="69"/>
-    <w:lsdException w:name="Dark List Accent 2" w:uiPriority="70"/>
-    <w:lsdException w:name="Colorful Shading Accent 2" w:uiPriority="71"/>
-    <w:lsdException w:name="Colorful List Accent 2" w:uiPriority="72"/>
-    <w:lsdException w:name="Colorful Grid Accent 2" w:uiPriority="73"/>
-    <w:lsdException w:name="Light Shading Accent 3" w:uiPriority="60"/>
-    <w:lsdException w:name="Light List Accent 3" w:uiPriority="61"/>
-    <w:lsdException w:name="Light Grid Accent 3" w:uiPriority="62"/>
-    <w:lsdException w:name="Medium Shading 1 Accent 3" w:uiPriority="63"/>
-    <w:lsdException w:name="Medium Shading 2 Accent 3" w:uiPriority="64"/>
-    <w:lsdException w:name="Medium List 1 Accent 3" w:uiPriority="65"/>
-    <w:lsdException w:name="Medium List 2 Accent 3" w:uiPriority="66"/>
-    <w:lsdException w:name="Medium Grid 1 Accent 3" w:uiPriority="67"/>
-    <w:lsdException w:name="Medium Grid 2 Accent 3" w:uiPriority="68"/>
-    <w:lsdException w:name="Medium Grid 3 Accent 3" w:uiPriority="69"/>
-    <w:lsdException w:name="Dark List Accent 3" w:uiPriority="70"/>
-    <w:lsdException w:name="Colorful Shading Accent 3" w:uiPriority="71"/>
-    <w:lsdException w:name="Colorful List Accent 3" w:uiPriority="72"/>
-    <w:lsdException w:name="Colorful Grid Accent 3" w:uiPriority="73"/>
-    <w:lsdException w:name="Light Shading Accent 4" w:uiPriority="60"/>
-    <w:lsdException w:name="Light List Accent 4" w:uiPriority="61"/>
-    <w:lsdException w:name="Light Grid Accent 4" w:uiPriority="62"/>
-    <w:lsdException w:name="Medium Shading 1 Accent 4" w:uiPriority="63"/>
-    <w:lsdException w:name="Medium Shading 2 Accent 4" w:uiPriority="64"/>
-    <w:lsdException w:name="Medium List 1 Accent 4" w:uiPriority="65"/>
-    <w:lsdException w:name="Medium List 2 Accent 4" w:uiPriority="66"/>
-    <w:lsdException w:name="Medium Grid 1 Accent 4" w:uiPriority="67"/>
-    <w:lsdException w:name="Medium Grid 2 Accent 4" w:uiPriority="68"/>
-    <w:lsdException w:name="Medium Grid 3 Accent 4" w:uiPriority="69"/>
-    <w:lsdException w:name="Dark List Accent 4" w:uiPriority="70"/>
-    <w:lsdException w:name="Colorful Shading Accent 4" w:uiPriority="71"/>
-    <w:lsdException w:name="Colorful List Accent 4" w:uiPriority="72"/>
-    <w:lsdException w:name="Colorful Grid Accent 4" w:uiPriority="73"/>
-    <w:lsdException w:name="Light Shading Accent 5" w:uiPriority="60"/>
-    <w:lsdException w:name="Light List Accent 5" w:uiPriority="61"/>
-    <w:lsdException w:name="Light Grid Accent 5" w:uiPriority="62"/>
-    <w:lsdException w:name="Medium Shading 1 Accent 5" w:uiPriority="63"/>
-    <w:lsdException w:name="Medium Shading 2 Accent 5" w:uiPriority="64"/>
-    <w:lsdException w:name="Medium List 1 Accent 5" w:uiPriority="65"/>
-    <w:lsdException w:name="Medium List 2 Accent 5" w:uiPriority="66"/>
-    <w:lsdException w:name="Medium Grid 1 Accent 5" w:uiPriority="67"/>
-    <w:lsdException w:name="Medium Grid 2 Accent 5" w:uiPriority="68"/>
-    <w:lsdException w:name="Medium Grid 3 Accent 5" w:uiPriority="69"/>
-    <w:lsdException w:name="Dark List Accent 5" w:uiPriority="70"/>
-    <w:lsdException w:name="Colorful Shading Accent 5" w:uiPriority="71"/>
-    <w:lsdException w:name="Colorful List Accent 5" w:uiPriority="72"/>
-    <w:lsdException w:name="Colorful Grid Accent 5" w:uiPriority="73"/>
-    <w:lsdException w:name="Light Shading Accent 6" w:uiPriority="60"/>
-    <w:lsdException w:name="Light List Accent 6" w:uiPriority="61"/>
-    <w:lsdException w:name="Light Grid Accent 6" w:uiPriority="62"/>
-    <w:lsdException w:name="Medium Shading 1 Accent 6" w:uiPriority="63"/>
-    <w:lsdException w:name="Medium Shading 2 Accent 6" w:uiPriority="64"/>
-    <w:lsdException w:name="Medium List 1 Accent 6" w:uiPriority="65"/>
-    <w:lsdException w:name="Medium List 2 Accent 6" w:uiPriority="66"/>
-    <w:lsdException w:name="Medium Grid 1 Accent 6" w:uiPriority="67"/>
-    <w:lsdException w:name="Medium Grid 2 Accent 6" w:uiPriority="68"/>
-    <w:lsdException w:name="Medium Grid 3 Accent 6" w:uiPriority="69"/>
-    <w:lsdException w:name="Dark List Accent 6" w:uiPriority="70"/>
-    <w:lsdException w:name="Colorful Shading Accent 6" w:uiPriority="71"/>
-    <w:lsdException w:name="Colorful List Accent 6" w:uiPriority="72"/>
-    <w:lsdException w:name="Colorful Grid Accent 6" w:uiPriority="73"/>
-    <w:lsdException w:name="Subtle Emphasis" w:uiPriority="19" w:qFormat="1"/>
-    <w:lsdException w:name="Intense Emphasis" w:uiPriority="21" w:qFormat="1"/>
-    <w:lsdException w:name="Subtle Reference" w:uiPriority="31" w:qFormat="1"/>
-    <w:lsdException w:name="Intense Reference" w:uiPriority="32" w:qFormat="1"/>
-    <w:lsdException w:name="Book Title" w:uiPriority="33" w:qFormat="1"/>
-    <w:lsdException w:name="Bibliography" w:semiHidden="1" w:uiPriority="37" w:unhideWhenUsed="1"/>
-    <w:lsdException w:name="TOC Heading" w:semiHidden="1" w:uiPriority="39" w:unhideWhenUsed="1" w:qFormat="1"/>
-    <w:lsdException w:name="Plain Table 1" w:uiPriority="41"/>
-    <w:lsdException w:name="Plain Table 2" w:uiPriority="42"/>
-    <w:lsdException w:name="Plain Table 3" w:uiPriority="43"/>
-    <w:lsdException w:name="Plain Table 4" w:uiPriority="44"/>
-    <w:lsdException w:name="Plain Table 5" w:uiPriority="45"/>
-    <w:lsdException w:name="Grid Table Light" w:uiPriority="40"/>
-    <w:lsdException w:name="Grid Table 1 Light" w:uiPriority="46"/>
-    <w:lsdException w:name="Grid Table 2" w:uiPriority="47"/>
-    <w:lsdException w:name="Grid Table 3" w:uiPriority="48"/>
-    <w:lsdException w:name="Grid Table 4" w:uiPriority="49"/>
-    <w:lsdException w:name="Grid Table 5 Dark" w:uiPriority="50"/>
-    <w:lsdException w:name="Grid Table 6 Colorful" w:uiPriority="51"/>
-    <w:lsdException w:name="Grid Table 7 Colorful" w:uiPriority="52"/>
-    <w:lsdException w:name="Grid Table 1 Light Accent 1" w:uiPriority="46"/>
-    <w:lsdException w:name="Grid Table 2 Accent 1" w:uiPriority="47"/>
-    <w:lsdException w:name="Grid Table 3 Accent 1" w:uiPriority="48"/>
-    <w:lsdException w:name="Grid Table 4 Accent 1" w:uiPriority="49"/>
-    <w:lsdException w:name="Grid Table 5 Dark Accent 1" w:uiPriority="50"/>
-    <w:lsdException w:name="Grid Table 6 Colorful Accent 1" w:uiPriority="51"/>
-    <w:lsdException w:name="Grid Table 7 Colorful Accent 1" w:uiPriority="52"/>
-    <w:lsdException w:name="Grid Table 1 Light Accent 2" w:uiPriority="46"/>
-    <w:lsdException w:name="Grid Table 2 Accent 2" w:uiPriority="47"/>
-    <w:lsdException w:name="Grid Table 3 Accent 2" w:uiPriority="48"/>
-    <w:lsdException w:name="Grid Table 4 Accent 2" w:uiPriority="49"/>
-    <w:lsdException w:name="Grid Table 5 Dark Accent 2" w:uiPriority="50"/>
-    <w:lsdException w:name="Grid Table 6 Colorful Accent 2" w:uiPriority="51"/>
-    <w:lsdException w:name="Grid Table 7 Colorful Accent 2" w:uiPriority="52"/>
-    <w:lsdException w:name="Grid Table 1 Light Accent 3" w:uiPriority="46"/>
-    <w:lsdException w:name="Grid Table 2 Accent 3" w:uiPriority="47"/>
-    <w:lsdException w:name="Grid Table 3 Accent 3" w:uiPriority="48"/>
-    <w:lsdException w:name="Grid Table 4 Accent 3" w:uiPriority="49"/>
-    <w:lsdException w:name="Grid Table 5 Dark Accent 3" w:uiPriority="50"/>
-    <w:lsdException w:name="Grid Table 6 Colorful Accent 3" w:uiPriority="51"/>
-    <w:lsdException w:name="Grid Table 7 Colorful Accent 3" w:uiPriority="52"/>
-    <w:lsdException w:name="Grid Table 1 Light Accent 4" w:uiPriority="46"/>
-    <w:lsdException w:name="Grid Table 2 Accent 4" w:uiPriority="47"/>
-    <w:lsdException w:name="Grid Table 3 Accent 4" w:uiPriority="48"/>
-    <w:lsdException w:name="Grid Table 4 Accent 4" w:uiPriority="49"/>
-    <w:lsdException w:name="Grid Table 5 Dark Accent 4" w:uiPriority="50"/>
-    <w:lsdException w:name="Grid Table 6 Colorful Accent 4" w:uiPriority="51"/>
-    <w:lsdException w:name="Grid Table 7 Colorful Accent 4" w:uiPriority="52"/>
-    <w:lsdException w:name="Grid Table 1 Light Accent 5" w:uiPriority="46"/>
-    <w:lsdException w:name="Grid Table 2 Accent 5" w:uiPriority="47"/>
-    <w:lsdException w:name="Grid Table 3 Accent 5" w:uiPriority="48"/>
-    <w:lsdException w:name="Grid Table 4 Accent 5" w:uiPriority="49"/>
-    <w:lsdException w:name="Grid Table 5 Dark Accent 5" w:uiPriority="50"/>
-    <w:lsdException w:name="Grid Table 6 Colorful Accent 5" w:uiPriority="51"/>
-    <w:lsdException w:name="Grid Table 7 Colorful Accent 5" w:uiPriority="52"/>
-    <w:lsdException w:name="Grid Table 1 Light Accent 6" w:uiPriority="46"/>
-    <w:lsdException w:name="Grid Table 2 Accent 6" w:uiPriority="47"/>
-    <w:lsdException w:name="Grid Table 3 Accent 6" w:uiPriority="48"/>
-    <w:lsdException w:name="Grid Table 4 Accent 6" w:uiPriority="49"/>
-    <w:lsdException w:name="Grid Table 5 Dark Accent 6" w:uiPriority="50"/>
-    <w:lsdException w:name="Grid Table 6 Colorful Accent 6" w:uiPriority="51"/>
-    <w:lsdException w:name="Grid Table 7 Colorful Accent 6" w:uiPriority="52"/>
-    <w:lsdException w:name="List Table 1 Light" w:uiPriority="46"/>
-    <w:lsdException w:name="List Table 2" w:uiPriority="47"/>
-    <w:lsdException w:name="List Table 3" w:uiPriority="48"/>
-    <w:lsdException w:name="List Table 4" w:uiPriority="49"/>
-    <w:lsdException w:name="List Table 5 Dark" w:uiPriority="50"/>
-    <w:lsdException w:name="List Table 6 Colorful" w:uiPriority="51"/>
-    <w:lsdException w:name="List Table 7 Colorful" w:uiPriority="52"/>
-    <w:lsdException w:name="List Table 1 Light Accent 1" w:uiPriority="46"/>
-    <w:lsdException w:name="List Table 2 Accent 1" w:uiPriority="47"/>
-    <w:lsdException w:name="List Table 3 Accent 1" w:uiPriority="48"/>
-    <w:lsdException w:name="List Table 4 Accent 1" w:uiPriority="49"/>
-    <w:lsdException w:name="List Table 5 Dark Accent 1" w:uiPriority="50"/>
-    <w:lsdException w:name="List Table 6 Colorful Accent 1" w:uiPriority="51"/>
-    <w:lsdException w:name="List Table 7 Colorful Accent 1" w:uiPriority="52"/>
-    <w:lsdException w:name="List Table 1 Light Accent 2" w:uiPriority="46"/>
-    <w:lsdException w:name="List Table 2 Accent 2" w:uiPriority="47"/>
-    <w:lsdException w:name="List Table 3 Accent 2" w:uiPriority="48"/>
-    <w:lsdException w:name="List Table 4 Accent 2" w:uiPriority="49"/>
-    <w:lsdException w:name="List Table 5 Dark Accent 2" w:uiPriority="50"/>
-    <w:lsdException w:name="List Table 6 Colorful Accent 2" w:uiPriority="51"/>
-    <w:lsdException w:name="List Table 7 Colorful Accent 2" w:uiPriority="52"/>
-    <w:lsdException w:name="List Table 1 Light Accent 3" w:uiPriority="46"/>
-    <w:lsdException w:name="List Table 2 Accent 3" w:uiPriority="47"/>
-    <w:lsdException w:name="List Table 3 Accent 3" w:uiPriority="48"/>
-    <w:lsdException w:name="List Table 4 Accent 3" w:uiPriority="49"/>
-    <w:lsdException w:name="List Table 5 Dark Accent 3" w:uiPriority="50"/>
-    <w:lsdException w:name="List Table 6 Colorful Accent 3" w:uiPriority="51"/>
-    <w:lsdException w:name="List Table 7 Colorful Accent 3" w:uiPriority="52"/>
-    <w:lsdException w:name="List Table 1 Light Accent 4" w:uiPriority="46"/>
-    <w:lsdException w:name="List Table 2 Accent 4" w:uiPriority="47"/>
-    <w:lsdException w:name="List Table 3 Accent 4" w:uiPriority="48"/>
-    <w:lsdException w:name="List Table 4 Accent 4" w:uiPriority="49"/>
-    <w:lsdException w:name="List Table 5 Dark Accent 4" w:uiPriority="50"/>
-    <w:lsdException w:name="List Table 6 Colorful Accent 4" w:uiPriority="51"/>
-    <w:lsdException w:name="List Table 7 Colorful Accent 4" w:uiPriority="52"/>
-    <w:lsdException w:name="List Table 1 Light Accent 5" w:uiPriority="46"/>
-    <w:lsdException w:name="List Table 2 Accent 5" w:uiPriority="47"/>
-    <w:lsdException w:name="List Table 3 Accent 5" w:uiPriority="48"/>
-    <w:lsdException w:name="List Table 4 Accent 5" w:uiPriority="49"/>
-    <w:lsdException w:name="List Table 5 Dark Accent 5" w:uiPriority="50"/>
-    <w:lsdException w:name="List Table 6 Colorful Accent 5" w:uiPriority="51"/>
-    <w:lsdException w:name="List Table 7 Colorful Accent 5" w:uiPriority="52"/>
-    <w:lsdException w:name="List Table 1 Light Accent 6" w:uiPriority="46"/>
-    <w:lsdException w:name="List Table 2 Accent 6" w:uiPriority="47"/>
-    <w:lsdException w:name="List Table 3 Accent 6" w:uiPriority="48"/>
-    <w:lsdException w:name="List Table 4 Accent 6" w:uiPriority="49"/>
-    <w:lsdException w:name="List Table 5 Dark Accent 6" w:uiPriority="50"/>
-    <w:lsdException w:name="List Table 6 Colorful Accent 6" w:uiPriority="51"/>
-    <w:lsdException w:name="List Table 7 Colorful Accent 6" w:uiPriority="52"/>
-  </w:latentStyles>
-  <w:style w:type="paragraph" w:default="1" w:styleId="Normal">
-    <w:name w:val="Normal"/>
-    <w:qFormat/>
-  </w:style>
-  <w:style w:type="character" w:default="1" w:styleId="DefaultParagraphFont">
-    <w:name w:val="Default Paragraph Font"/>
-    <w:uiPriority w:val="1"/>
-    <w:semiHidden/>
-    <w:unhideWhenUsed/>
-  </w:style>
-  <w:style w:type="table" w:default="1" w:styleId="TableNormal">
-    <w:name w:val="Normal Table"/>
-    <w:uiPriority w:val="99"/>
-    <w:semiHidden/>
-    <w:unhideWhenUsed/>
-    <w:tblPr>
-      <w:tblInd w:w="0" w:type="dxa"/>
-      <w:tblCellMar>
-        <w:top w:w="0" w:type="dxa"/>
-        <w:left w:w="108" w:type="dxa"/>
-        <w:bottom w:w="0" w:type="dxa"/>
-        <w:right w:w="108" w:type="dxa"/>
-      </w:tblCellMar>
-    </w:tblPr>
-  </w:style>
-  <w:style w:type="numbering" w:default="1" w:styleId="NoList">
-    <w:name w:val="No List"/>
-    <w:uiPriority w:val="99"/>
-    <w:semiHidden/>
-    <w:unhideWhenUsed/>
-  </w:style>
-  <w:style w:type="character" w:styleId="PlaceholderText">
-    <w:name w:val="Placeholder Text"/>
-    <w:basedOn w:val="DefaultParagraphFont"/>
-    <w:uiPriority w:val="99"/>
-    <w:semiHidden/>
-    <w:rsid w:val="00A84C94"/>
-    <w:rPr>
-      <w:color w:val="808080"/>
-    </w:rPr>
-  </w:style>
-</w:styles>
-</file>
-
-<file path=word/glossary/webSettings.xml><?xml version="1.0" encoding="utf-8"?>
-<w:webSettings xmlns:mc="http://schemas.openxmlformats.org/markup-compatibility/2006" xmlns:r="http://schemas.openxmlformats.org/officeDocument/2006/relationships" xmlns:w="http://schemas.openxmlformats.org/wordprocessingml/2006/main" xmlns:w14="http://schemas.microsoft.com/office/word/2010/wordml" xmlns:w15="http://schemas.microsoft.com/office/word/2012/wordml" mc:Ignorable="w14 w15">
-  <w:optimizeForBrowser/>
-  <w:allowPNG/>
-</w:webSettings>
-</file>
-
 <file path=word/theme/theme1.xml><?xml version="1.0" encoding="utf-8"?>
 <a:theme xmlns:a="http://schemas.openxmlformats.org/drawingml/2006/main" name="Office Theme">
   <a:themeElements>

</xml_diff>